<commit_message>
mei to fill in 3 tables; ying-heng to write algorithms
</commit_message>
<xml_diff>
--- a/gwas-manuscript-v1.docx
+++ b/gwas-manuscript-v1.docx
@@ -1,6 +1,6 @@
 
 <file path=word/document.xml><?xml version="1.0" encoding="utf-8"?>
-<w:document xmlns:wpc="http://schemas.microsoft.com/office/word/2010/wordprocessingCanvas" xmlns:cx="http://schemas.microsoft.com/office/drawing/2014/chartex" xmlns:cx1="http://schemas.microsoft.com/office/drawing/2015/9/8/chartex" xmlns:cx2="http://schemas.microsoft.com/office/drawing/2015/10/21/chartex" xmlns:cx3="http://schemas.microsoft.com/office/drawing/2016/5/9/chartex" xmlns:cx4="http://schemas.microsoft.com/office/drawing/2016/5/10/chartex" xmlns:cx5="http://schemas.microsoft.com/office/drawing/2016/5/11/chartex" xmlns:cx6="http://schemas.microsoft.com/office/drawing/2016/5/12/chartex" xmlns:cx7="http://schemas.microsoft.com/office/drawing/2016/5/13/chartex" xmlns:cx8="http://schemas.microsoft.com/office/drawing/2016/5/14/chartex" xmlns:mc="http://schemas.openxmlformats.org/markup-compatibility/2006" xmlns:aink="http://schemas.microsoft.com/office/drawing/2016/ink" xmlns:am3d="http://schemas.microsoft.com/office/drawing/2017/model3d" xmlns:o="urn:schemas-microsoft-com:office:office" xmlns:r="http://schemas.openxmlformats.org/officeDocument/2006/relationships" xmlns:m="http://schemas.openxmlformats.org/officeDocument/2006/math" xmlns:v="urn:schemas-microsoft-com:vml" xmlns:wp14="http://schemas.microsoft.com/office/word/2010/wordprocessingDrawing" xmlns:wp="http://schemas.openxmlformats.org/drawingml/2006/wordprocessingDrawing" xmlns:w10="urn:schemas-microsoft-com:office:word" xmlns:w="http://schemas.openxmlformats.org/wordprocessingml/2006/main" xmlns:w14="http://schemas.microsoft.com/office/word/2010/wordml" xmlns:w15="http://schemas.microsoft.com/office/word/2012/wordml" xmlns:w16cid="http://schemas.microsoft.com/office/word/2016/wordml/cid" xmlns:w16se="http://schemas.microsoft.com/office/word/2015/wordml/symex" xmlns:wpg="http://schemas.microsoft.com/office/word/2010/wordprocessingGroup" xmlns:wpi="http://schemas.microsoft.com/office/word/2010/wordprocessingInk" xmlns:wne="http://schemas.microsoft.com/office/word/2006/wordml" xmlns:wps="http://schemas.microsoft.com/office/word/2010/wordprocessingShape" mc:Ignorable="w14 w15 w16se w16cid wp14">
+<w:document xmlns:wpc="http://schemas.microsoft.com/office/word/2010/wordprocessingCanvas" xmlns:mo="http://schemas.microsoft.com/office/mac/office/2008/main" xmlns:mc="http://schemas.openxmlformats.org/markup-compatibility/2006" xmlns:mv="urn:schemas-microsoft-com:mac:vml" xmlns:o="urn:schemas-microsoft-com:office:office" xmlns:r="http://schemas.openxmlformats.org/officeDocument/2006/relationships" xmlns:m="http://schemas.openxmlformats.org/officeDocument/2006/math" xmlns:v="urn:schemas-microsoft-com:vml" xmlns:wp14="http://schemas.microsoft.com/office/word/2010/wordprocessingDrawing" xmlns:wp="http://schemas.openxmlformats.org/drawingml/2006/wordprocessingDrawing" xmlns:w10="urn:schemas-microsoft-com:office:word" xmlns:w="http://schemas.openxmlformats.org/wordprocessingml/2006/main" xmlns:w14="http://schemas.microsoft.com/office/word/2010/wordml" xmlns:wpg="http://schemas.microsoft.com/office/word/2010/wordprocessingGroup" xmlns:wpi="http://schemas.microsoft.com/office/word/2010/wordprocessingInk" xmlns:wne="http://schemas.microsoft.com/office/word/2006/wordml" xmlns:wps="http://schemas.microsoft.com/office/word/2010/wordprocessingShape" mc:Ignorable="w14 wp14">
   <w:body>
     <w:p>
       <w:pPr>
@@ -119,6 +119,9 @@
           <w:t>et</w:t>
         </w:r>
       </w:ins>
+      <w:r>
+        <w:t>s</w:t>
+      </w:r>
       <w:del w:id="11" w:author="Weigang Qiu" w:date="2018-04-30T13:14:00Z">
         <w:r>
           <w:delText>ource</w:delText>
@@ -143,6 +146,14 @@
     </w:p>
     <w:p>
       <w:pPr>
+        <w:pStyle w:val="Heading2"/>
+      </w:pPr>
+      <w:r>
+        <w:t>CDG measurements, genes, and SNPs</w:t>
+      </w:r>
+    </w:p>
+    <w:p>
+      <w:pPr>
         <w:ind w:firstLine="720"/>
       </w:pPr>
       <w:r>
@@ -438,6 +449,7 @@
         <w:ind w:firstLine="720"/>
       </w:pPr>
       <w:r>
+        <w:lastRenderedPageBreak/>
         <w:t>To hone in</w:t>
       </w:r>
       <w:r>
@@ -447,11 +459,7 @@
         <w:t>(s)</w:t>
       </w:r>
       <w:r>
-        <w:t xml:space="preserve">, we first combine these two tables with respect to their matching strain names. However, due to the repeated process of collecting c-di-GMP </w:t>
-      </w:r>
-      <w:r>
-        <w:lastRenderedPageBreak/>
-        <w:t xml:space="preserve">levels in a strain, we </w:t>
+        <w:t xml:space="preserve">, we first combine these two tables with respect to their matching strain names. However, due to the repeated process of collecting c-di-GMP levels in a strain, we </w:t>
       </w:r>
       <w:r>
         <w:t>resorted to averaging the values by the number of experiments performed for that particular strain</w:t>
@@ -646,8 +654,6 @@
       <w:r>
         <w:t xml:space="preserve"> variables. </w:t>
       </w:r>
-      <w:bookmarkStart w:id="24" w:name="_GoBack"/>
-      <w:bookmarkEnd w:id="24"/>
       <w:r>
         <w:t>We ran the algorithm several times to produce different sized tables with varying numbers of covariates ranging from [insert numerical range]. Lastly, we used a machine learning algorithm to identify such covariates.</w:t>
       </w:r>
@@ -660,7 +666,7 @@
     <w:p>
       <w:pPr>
         <w:rPr>
-          <w:ins w:id="25" w:author="Weigang Qiu" w:date="2018-04-30T13:46:00Z"/>
+          <w:ins w:id="24" w:author="Weigang Qiu" w:date="2018-04-30T13:46:00Z"/>
           <w:b/>
         </w:rPr>
       </w:pPr>
@@ -677,7 +683,7 @@
           <w:b/>
         </w:rPr>
       </w:pPr>
-      <w:ins w:id="26" w:author="Weigang Qiu" w:date="2018-04-30T13:46:00Z">
+      <w:ins w:id="25" w:author="Weigang Qiu" w:date="2018-04-30T13:46:00Z">
         <w:r>
           <w:rPr>
             <w:b/>
@@ -685,7 +691,7 @@
           <w:t xml:space="preserve">Tools </w:t>
         </w:r>
       </w:ins>
-      <w:ins w:id="27" w:author="Weigang Qiu" w:date="2018-04-30T13:47:00Z">
+      <w:ins w:id="26" w:author="Weigang Qiu" w:date="2018-04-30T13:47:00Z">
         <w:r>
           <w:rPr>
             <w:b/>
@@ -693,7 +699,7 @@
           <w:t xml:space="preserve">(R packages) </w:t>
         </w:r>
       </w:ins>
-      <w:ins w:id="28" w:author="Weigang Qiu" w:date="2018-04-30T13:46:00Z">
+      <w:ins w:id="27" w:author="Weigang Qiu" w:date="2018-04-30T13:46:00Z">
         <w:r>
           <w:rPr>
             <w:b/>
@@ -705,7 +711,7 @@
     <w:p>
       <w:pPr>
         <w:rPr>
-          <w:ins w:id="29" w:author="Weigang Qiu" w:date="2018-04-30T13:46:00Z"/>
+          <w:ins w:id="28" w:author="Weigang Qiu" w:date="2018-04-30T13:46:00Z"/>
           <w:b/>
         </w:rPr>
       </w:pPr>
@@ -722,7 +728,7 @@
           <w:b/>
         </w:rPr>
       </w:pPr>
-      <w:ins w:id="30" w:author="Weigang Qiu" w:date="2018-04-30T13:46:00Z">
+      <w:ins w:id="29" w:author="Weigang Qiu" w:date="2018-04-30T13:46:00Z">
         <w:r>
           <w:rPr>
             <w:b/>
@@ -730,7 +736,7 @@
           <w:t xml:space="preserve">Tools </w:t>
         </w:r>
       </w:ins>
-      <w:ins w:id="31" w:author="Weigang Qiu" w:date="2018-04-30T13:47:00Z">
+      <w:ins w:id="30" w:author="Weigang Qiu" w:date="2018-04-30T13:47:00Z">
         <w:r>
           <w:rPr>
             <w:b/>
@@ -738,7 +744,7 @@
           <w:t xml:space="preserve">(R packages) </w:t>
         </w:r>
       </w:ins>
-      <w:ins w:id="32" w:author="Weigang Qiu" w:date="2018-04-30T13:46:00Z">
+      <w:ins w:id="31" w:author="Weigang Qiu" w:date="2018-04-30T13:46:00Z">
         <w:r>
           <w:rPr>
             <w:b/>
@@ -750,11 +756,11 @@
     <w:p>
       <w:pPr>
         <w:rPr>
-          <w:del w:id="33" w:author="Weigang Qiu" w:date="2018-04-30T13:47:00Z"/>
+          <w:del w:id="32" w:author="Weigang Qiu" w:date="2018-04-30T13:47:00Z"/>
           <w:b/>
         </w:rPr>
       </w:pPr>
-      <w:del w:id="34" w:author="Weigang Qiu" w:date="2018-04-30T13:47:00Z">
+      <w:del w:id="33" w:author="Weigang Qiu" w:date="2018-04-30T13:47:00Z">
         <w:r>
           <w:rPr>
             <w:b/>
@@ -767,18 +773,18 @@
       <w:pPr>
         <w:pStyle w:val="Heading2"/>
         <w:rPr>
-          <w:ins w:id="35" w:author="Weigang Qiu" w:date="2018-04-30T13:45:00Z"/>
-        </w:rPr>
-        <w:pPrChange w:id="36" w:author="Weigang Qiu" w:date="2018-04-30T13:20:00Z">
+          <w:ins w:id="34" w:author="Weigang Qiu" w:date="2018-04-30T13:45:00Z"/>
+        </w:rPr>
+        <w:pPrChange w:id="35" w:author="Weigang Qiu" w:date="2018-04-30T13:20:00Z">
           <w:pPr/>
         </w:pPrChange>
       </w:pPr>
-      <w:del w:id="37" w:author="Weigang Qiu" w:date="2018-04-30T13:20:00Z">
+      <w:del w:id="36" w:author="Weigang Qiu" w:date="2018-04-30T13:20:00Z">
         <w:r>
           <w:delText>Verification using XGBoost</w:delText>
         </w:r>
       </w:del>
-      <w:ins w:id="38" w:author="Weigang Qiu" w:date="2018-04-30T13:20:00Z">
+      <w:ins w:id="37" w:author="Weigang Qiu" w:date="2018-04-30T13:20:00Z">
         <w:r>
           <w:t xml:space="preserve">Identification of causal SNPs using </w:t>
         </w:r>
@@ -793,13 +799,13 @@
       <w:pPr>
         <w:pStyle w:val="ListParagraph"/>
         <w:rPr>
-          <w:del w:id="39" w:author="Weigang Qiu" w:date="2018-04-30T13:45:00Z"/>
-        </w:rPr>
-        <w:pPrChange w:id="40" w:author="Weigang Qiu" w:date="2018-04-30T13:45:00Z">
+          <w:del w:id="38" w:author="Weigang Qiu" w:date="2018-04-30T13:45:00Z"/>
+        </w:rPr>
+        <w:pPrChange w:id="39" w:author="Weigang Qiu" w:date="2018-04-30T13:45:00Z">
           <w:pPr/>
         </w:pPrChange>
       </w:pPr>
-      <w:ins w:id="41" w:author="Weigang Qiu" w:date="2018-04-30T13:45:00Z">
+      <w:ins w:id="40" w:author="Weigang Qiu" w:date="2018-04-30T13:45:00Z">
         <w:r>
           <w:t xml:space="preserve">What is </w:t>
         </w:r>
@@ -816,10 +822,10 @@
     <w:p>
       <w:pPr>
         <w:rPr>
-          <w:ins w:id="42" w:author="Weigang Qiu" w:date="2018-04-30T13:45:00Z"/>
-        </w:rPr>
-      </w:pPr>
-      <w:ins w:id="43" w:author="Weigang Qiu" w:date="2018-04-30T13:45:00Z">
+          <w:ins w:id="41" w:author="Weigang Qiu" w:date="2018-04-30T13:45:00Z"/>
+        </w:rPr>
+      </w:pPr>
+      <w:ins w:id="42" w:author="Weigang Qiu" w:date="2018-04-30T13:45:00Z">
         <w:r>
           <w:t>;</w:t>
         </w:r>
@@ -829,20 +835,20 @@
       <w:pPr>
         <w:pStyle w:val="ListParagraph"/>
         <w:rPr>
-          <w:ins w:id="44" w:author="Weigang Qiu" w:date="2018-04-30T13:45:00Z"/>
-        </w:rPr>
-        <w:pPrChange w:id="45" w:author="Weigang Qiu" w:date="2018-04-30T13:45:00Z">
+          <w:ins w:id="43" w:author="Weigang Qiu" w:date="2018-04-30T13:45:00Z"/>
+        </w:rPr>
+        <w:pPrChange w:id="44" w:author="Weigang Qiu" w:date="2018-04-30T13:45:00Z">
           <w:pPr/>
         </w:pPrChange>
       </w:pPr>
     </w:p>
     <w:p>
-      <w:ins w:id="46" w:author="Weigang Qiu" w:date="2018-04-30T13:21:00Z">
+      <w:ins w:id="45" w:author="Weigang Qiu" w:date="2018-04-30T13:21:00Z">
         <w:r>
           <w:t xml:space="preserve">your customized scripts </w:t>
         </w:r>
       </w:ins>
-      <w:ins w:id="47" w:author="Weigang Qiu" w:date="2018-04-30T13:46:00Z">
+      <w:ins w:id="46" w:author="Weigang Qiu" w:date="2018-04-30T13:46:00Z">
         <w:r>
           <w:t xml:space="preserve">to run </w:t>
         </w:r>
@@ -855,17 +861,17 @@
           <w:t xml:space="preserve"> </w:t>
         </w:r>
       </w:ins>
-      <w:ins w:id="48" w:author="Weigang Qiu" w:date="2018-04-30T13:37:00Z">
+      <w:ins w:id="47" w:author="Weigang Qiu" w:date="2018-04-30T13:37:00Z">
         <w:r>
           <w:t>(description in words</w:t>
         </w:r>
       </w:ins>
-      <w:ins w:id="49" w:author="Weigang Qiu" w:date="2018-04-30T13:38:00Z">
+      <w:ins w:id="48" w:author="Weigang Qiu" w:date="2018-04-30T13:38:00Z">
         <w:r>
           <w:t xml:space="preserve"> &amp; equations</w:t>
         </w:r>
       </w:ins>
-      <w:ins w:id="50" w:author="Weigang Qiu" w:date="2018-04-30T13:37:00Z">
+      <w:ins w:id="49" w:author="Weigang Qiu" w:date="2018-04-30T13:37:00Z">
         <w:r>
           <w:t xml:space="preserve"> &amp; then commands/scripts as supplemental material)</w:t>
         </w:r>
@@ -874,7 +880,7 @@
     <w:p>
       <w:pPr>
         <w:pStyle w:val="Heading1"/>
-        <w:pPrChange w:id="51" w:author="Weigang Qiu" w:date="2018-04-30T13:17:00Z">
+        <w:pPrChange w:id="50" w:author="Weigang Qiu" w:date="2018-04-30T13:17:00Z">
           <w:pPr/>
         </w:pPrChange>
       </w:pPr>
@@ -882,7 +888,7 @@
         <w:lastRenderedPageBreak/>
         <w:t>Results</w:t>
       </w:r>
-      <w:del w:id="52" w:author="Weigang Qiu" w:date="2018-04-30T13:17:00Z">
+      <w:del w:id="51" w:author="Weigang Qiu" w:date="2018-04-30T13:17:00Z">
         <w:r>
           <w:delText>:</w:delText>
         </w:r>
@@ -891,14 +897,14 @@
     <w:p>
       <w:pPr>
         <w:pStyle w:val="Heading1"/>
-        <w:pPrChange w:id="53" w:author="Weigang Qiu" w:date="2018-04-30T13:17:00Z">
+        <w:pPrChange w:id="52" w:author="Weigang Qiu" w:date="2018-04-30T13:17:00Z">
           <w:pPr/>
         </w:pPrChange>
       </w:pPr>
       <w:r>
         <w:t>Discussion</w:t>
       </w:r>
-      <w:del w:id="54" w:author="Weigang Qiu" w:date="2018-04-30T13:17:00Z">
+      <w:del w:id="53" w:author="Weigang Qiu" w:date="2018-04-30T13:17:00Z">
         <w:r>
           <w:delText>:</w:delText>
         </w:r>
@@ -910,7 +916,7 @@
         <w:rPr>
           <w:rFonts w:ascii="Times New Roman" w:hAnsi="Times New Roman" w:cs="Times New Roman"/>
         </w:rPr>
-        <w:pPrChange w:id="55" w:author="Weigang Qiu" w:date="2018-04-30T13:17:00Z">
+        <w:pPrChange w:id="54" w:author="Weigang Qiu" w:date="2018-04-30T13:17:00Z">
           <w:pPr>
             <w:widowControl w:val="0"/>
             <w:autoSpaceDE w:val="0"/>
@@ -922,7 +928,7 @@
       <w:r>
         <w:t>Conclusion</w:t>
       </w:r>
-      <w:del w:id="56" w:author="Weigang Qiu" w:date="2018-04-30T13:17:00Z">
+      <w:del w:id="55" w:author="Weigang Qiu" w:date="2018-04-30T13:17:00Z">
         <w:r>
           <w:delText>:</w:delText>
         </w:r>
@@ -963,7 +969,7 @@
         <w:p>
           <w:pPr>
             <w:pStyle w:val="Heading1"/>
-            <w:pPrChange w:id="57" w:author="Weigang Qiu" w:date="2018-04-30T13:17:00Z">
+            <w:pPrChange w:id="56" w:author="Weigang Qiu" w:date="2018-04-30T13:17:00Z">
               <w:pPr>
                 <w:pStyle w:val="Heading1"/>
                 <w:jc w:val="center"/>
@@ -986,15 +992,15 @@
             <w:autoSpaceDN w:val="0"/>
             <w:adjustRightInd w:val="0"/>
             <w:rPr>
-              <w:ins w:id="58" w:author="Weigang Qiu" w:date="2018-04-30T13:18:00Z"/>
+              <w:ins w:id="57" w:author="Weigang Qiu" w:date="2018-04-30T13:18:00Z"/>
               <w:rFonts w:ascii="Times New Roman" w:hAnsi="Times New Roman" w:cs="Times New Roman"/>
-              <w:rPrChange w:id="59" w:author="Weigang Qiu" w:date="2018-04-30T13:18:00Z">
+              <w:rPrChange w:id="58" w:author="Weigang Qiu" w:date="2018-04-30T13:18:00Z">
                 <w:rPr>
-                  <w:ins w:id="60" w:author="Weigang Qiu" w:date="2018-04-30T13:18:00Z"/>
+                  <w:ins w:id="59" w:author="Weigang Qiu" w:date="2018-04-30T13:18:00Z"/>
                 </w:rPr>
               </w:rPrChange>
             </w:rPr>
-            <w:pPrChange w:id="61" w:author="Weigang Qiu" w:date="2018-04-30T13:18:00Z">
+            <w:pPrChange w:id="60" w:author="Weigang Qiu" w:date="2018-04-30T13:18:00Z">
               <w:pPr>
                 <w:widowControl w:val="0"/>
                 <w:autoSpaceDE w:val="0"/>
@@ -1003,12 +1009,12 @@
               </w:pPr>
             </w:pPrChange>
           </w:pPr>
-          <w:bookmarkStart w:id="62" w:name="ZOTERO_TEMP_BOOKMARK"/>
-          <w:del w:id="63" w:author="Weigang Qiu" w:date="2018-04-30T13:18:00Z">
+          <w:bookmarkStart w:id="61" w:name="ZOTERO_TEMP_BOOKMARK"/>
+          <w:del w:id="62" w:author="Weigang Qiu" w:date="2018-04-30T13:18:00Z">
             <w:r>
               <w:rPr>
                 <w:rFonts w:ascii="Times New Roman" w:hAnsi="Times New Roman" w:cs="Times New Roman"/>
-                <w:rPrChange w:id="64" w:author="Weigang Qiu" w:date="2018-04-30T13:18:00Z">
+                <w:rPrChange w:id="63" w:author="Weigang Qiu" w:date="2018-04-30T13:18:00Z">
                   <w:rPr/>
                 </w:rPrChange>
               </w:rPr>
@@ -1017,7 +1023,7 @@
             <w:r>
               <w:rPr>
                 <w:rFonts w:ascii="Times New Roman" w:hAnsi="Times New Roman" w:cs="Times New Roman"/>
-                <w:rPrChange w:id="65" w:author="Weigang Qiu" w:date="2018-04-30T13:18:00Z">
+                <w:rPrChange w:id="64" w:author="Weigang Qiu" w:date="2018-04-30T13:18:00Z">
                   <w:rPr/>
                 </w:rPrChange>
               </w:rPr>
@@ -1027,7 +1033,7 @@
           <w:r>
             <w:rPr>
               <w:rFonts w:ascii="Times New Roman" w:hAnsi="Times New Roman" w:cs="Times New Roman"/>
-              <w:rPrChange w:id="66" w:author="Weigang Qiu" w:date="2018-04-30T13:18:00Z">
+              <w:rPrChange w:id="65" w:author="Weigang Qiu" w:date="2018-04-30T13:18:00Z">
                 <w:rPr/>
               </w:rPrChange>
             </w:rPr>
@@ -1038,7 +1044,7 @@
               <w:rFonts w:ascii="Times New Roman" w:hAnsi="Times New Roman" w:cs="Times New Roman"/>
               <w:i/>
               <w:iCs/>
-              <w:rPrChange w:id="67" w:author="Weigang Qiu" w:date="2018-04-30T13:18:00Z">
+              <w:rPrChange w:id="66" w:author="Weigang Qiu" w:date="2018-04-30T13:18:00Z">
                 <w:rPr>
                   <w:i/>
                   <w:iCs/>
@@ -1050,7 +1056,7 @@
           <w:r>
             <w:rPr>
               <w:rFonts w:ascii="Times New Roman" w:hAnsi="Times New Roman" w:cs="Times New Roman"/>
-              <w:rPrChange w:id="68" w:author="Weigang Qiu" w:date="2018-04-30T13:18:00Z">
+              <w:rPrChange w:id="67" w:author="Weigang Qiu" w:date="2018-04-30T13:18:00Z">
                 <w:rPr/>
               </w:rPrChange>
             </w:rPr>
@@ -1061,7 +1067,7 @@
               <w:rFonts w:ascii="Times New Roman" w:hAnsi="Times New Roman" w:cs="Times New Roman"/>
               <w:i/>
               <w:iCs/>
-              <w:rPrChange w:id="69" w:author="Weigang Qiu" w:date="2018-04-30T13:18:00Z">
+              <w:rPrChange w:id="68" w:author="Weigang Qiu" w:date="2018-04-30T13:18:00Z">
                 <w:rPr>
                   <w:i/>
                   <w:iCs/>
@@ -1076,7 +1082,7 @@
               <w:rFonts w:ascii="Times New Roman" w:hAnsi="Times New Roman" w:cs="Times New Roman"/>
               <w:i/>
               <w:iCs/>
-              <w:rPrChange w:id="70" w:author="Weigang Qiu" w:date="2018-04-30T13:18:00Z">
+              <w:rPrChange w:id="69" w:author="Weigang Qiu" w:date="2018-04-30T13:18:00Z">
                 <w:rPr>
                   <w:i/>
                   <w:iCs/>
@@ -1091,7 +1097,7 @@
               <w:rFonts w:ascii="Times New Roman" w:hAnsi="Times New Roman" w:cs="Times New Roman"/>
               <w:i/>
               <w:iCs/>
-              <w:rPrChange w:id="71" w:author="Weigang Qiu" w:date="2018-04-30T13:18:00Z">
+              <w:rPrChange w:id="70" w:author="Weigang Qiu" w:date="2018-04-30T13:18:00Z">
                 <w:rPr>
                   <w:i/>
                   <w:iCs/>
@@ -1103,7 +1109,7 @@
           <w:r>
             <w:rPr>
               <w:rFonts w:ascii="Times New Roman" w:hAnsi="Times New Roman" w:cs="Times New Roman"/>
-              <w:rPrChange w:id="72" w:author="Weigang Qiu" w:date="2018-04-30T13:18:00Z">
+              <w:rPrChange w:id="71" w:author="Weigang Qiu" w:date="2018-04-30T13:18:00Z">
                 <w:rPr/>
               </w:rPrChange>
             </w:rPr>
@@ -1114,7 +1120,7 @@
               <w:rFonts w:ascii="Times New Roman" w:hAnsi="Times New Roman" w:cs="Times New Roman"/>
               <w:b/>
               <w:bCs/>
-              <w:rPrChange w:id="73" w:author="Weigang Qiu" w:date="2018-04-30T13:18:00Z">
+              <w:rPrChange w:id="72" w:author="Weigang Qiu" w:date="2018-04-30T13:18:00Z">
                 <w:rPr>
                   <w:b/>
                   <w:bCs/>
@@ -1126,7 +1132,7 @@
           <w:r>
             <w:rPr>
               <w:rFonts w:ascii="Times New Roman" w:hAnsi="Times New Roman" w:cs="Times New Roman"/>
-              <w:rPrChange w:id="74" w:author="Weigang Qiu" w:date="2018-04-30T13:18:00Z">
+              <w:rPrChange w:id="73" w:author="Weigang Qiu" w:date="2018-04-30T13:18:00Z">
                 <w:rPr/>
               </w:rPrChange>
             </w:rPr>
@@ -1137,9 +1143,9 @@
           <w:pPr>
             <w:pStyle w:val="Heading1"/>
             <w:rPr>
-              <w:ins w:id="75" w:author="Weigang Qiu" w:date="2018-04-30T13:31:00Z"/>
+              <w:ins w:id="74" w:author="Weigang Qiu" w:date="2018-04-30T13:31:00Z"/>
             </w:rPr>
-            <w:pPrChange w:id="76" w:author="Weigang Qiu" w:date="2018-04-30T13:18:00Z">
+            <w:pPrChange w:id="75" w:author="Weigang Qiu" w:date="2018-04-30T13:18:00Z">
               <w:pPr>
                 <w:widowControl w:val="0"/>
                 <w:autoSpaceDE w:val="0"/>
@@ -1148,11 +1154,25 @@
               </w:pPr>
             </w:pPrChange>
           </w:pPr>
+          <w:ins w:id="76" w:author="Weigang Qiu" w:date="2018-04-30T13:18:00Z">
+            <w:r>
+              <w:t>Table 1.</w:t>
+            </w:r>
+          </w:ins>
+          <w:r>
+            <w:t xml:space="preserve">Two phenotypes: </w:t>
+          </w:r>
           <w:ins w:id="77" w:author="Weigang Qiu" w:date="2018-04-30T13:18:00Z">
             <w:r>
-              <w:t>Table 1. Strains and their normalized c-di-GMP levels</w:t>
+              <w:t>Strains and their normalized c-di-GMP levels</w:t>
             </w:r>
           </w:ins>
+          <w:r>
+            <w:t xml:space="preserve"> &amp; antimicrobial sensitivity indices</w:t>
+          </w:r>
+          <w:r>
+            <w:t xml:space="preserve"> (Mei)</w:t>
+          </w:r>
         </w:p>
         <w:tbl>
           <w:tblPr>
@@ -1622,6 +1642,9 @@
               <w:t>c-di-GMP genes</w:t>
             </w:r>
           </w:ins>
+          <w:r>
+            <w:t xml:space="preserve"> (Mei)</w:t>
+          </w:r>
         </w:p>
         <w:tbl>
           <w:tblPr>
@@ -1821,10 +1844,251 @@
         </w:tbl>
         <w:p>
           <w:pPr>
+            <w:pStyle w:val="Heading1"/>
             <w:rPr>
-              <w:ins w:id="155" w:author="Weigang Qiu" w:date="2018-04-30T13:22:00Z"/>
+              <w:ins w:id="155" w:author="Weigang Qiu" w:date="2018-04-30T13:35:00Z"/>
             </w:rPr>
-            <w:pPrChange w:id="156" w:author="Weigang Qiu" w:date="2018-04-30T13:35:00Z">
+            <w:pPrChange w:id="156" w:author="Weigang Qiu" w:date="2018-04-30T13:18:00Z">
+              <w:pPr>
+                <w:widowControl w:val="0"/>
+                <w:autoSpaceDE w:val="0"/>
+                <w:autoSpaceDN w:val="0"/>
+                <w:adjustRightInd w:val="0"/>
+              </w:pPr>
+            </w:pPrChange>
+          </w:pPr>
+          <w:ins w:id="157" w:author="Weigang Qiu" w:date="2018-04-30T13:18:00Z">
+            <w:r>
+              <w:t xml:space="preserve">Table </w:t>
+            </w:r>
+          </w:ins>
+          <w:r>
+            <w:t>3</w:t>
+          </w:r>
+          <w:ins w:id="158" w:author="Weigang Qiu" w:date="2018-04-30T13:18:00Z">
+            <w:r>
+              <w:t xml:space="preserve">. </w:t>
+            </w:r>
+          </w:ins>
+          <w:ins w:id="159" w:author="Weigang Qiu" w:date="2018-04-30T13:35:00Z">
+            <w:r>
+              <w:t xml:space="preserve">List of </w:t>
+            </w:r>
+          </w:ins>
+          <w:r>
+            <w:t>antibiotic-resistant</w:t>
+          </w:r>
+          <w:ins w:id="160" w:author="Weigang Qiu" w:date="2018-04-30T13:18:00Z">
+            <w:r>
+              <w:t xml:space="preserve"> genes</w:t>
+            </w:r>
+          </w:ins>
+          <w:r>
+            <w:t xml:space="preserve"> (Mei)</w:t>
+          </w:r>
+        </w:p>
+        <w:tbl>
+          <w:tblPr>
+            <w:tblStyle w:val="TableGrid"/>
+            <w:tblW w:w="0" w:type="auto"/>
+            <w:tblLook w:val="04A0" w:firstRow="1" w:lastRow="0" w:firstColumn="1" w:lastColumn="0" w:noHBand="0" w:noVBand="1"/>
+          </w:tblPr>
+          <w:tblGrid>
+            <w:gridCol w:w="3192"/>
+            <w:gridCol w:w="3192"/>
+            <w:gridCol w:w="3192"/>
+          </w:tblGrid>
+          <w:tr>
+            <w:trPr>
+              <w:ins w:id="161" w:author="Weigang Qiu" w:date="2018-04-30T13:35:00Z"/>
+            </w:trPr>
+            <w:tc>
+              <w:tcPr>
+                <w:tcW w:w="3192" w:type="dxa"/>
+              </w:tcPr>
+              <w:p>
+                <w:pPr>
+                  <w:rPr>
+                    <w:ins w:id="162" w:author="Weigang Qiu" w:date="2018-04-30T13:35:00Z"/>
+                  </w:rPr>
+                </w:pPr>
+                <w:ins w:id="163" w:author="Weigang Qiu" w:date="2018-04-30T13:35:00Z">
+                  <w:r>
+                    <w:t>Gene symbol</w:t>
+                  </w:r>
+                </w:ins>
+              </w:p>
+            </w:tc>
+            <w:tc>
+              <w:tcPr>
+                <w:tcW w:w="3192" w:type="dxa"/>
+              </w:tcPr>
+              <w:p>
+                <w:pPr>
+                  <w:rPr>
+                    <w:ins w:id="164" w:author="Weigang Qiu" w:date="2018-04-30T13:35:00Z"/>
+                  </w:rPr>
+                </w:pPr>
+                <w:ins w:id="165" w:author="Weigang Qiu" w:date="2018-04-30T13:35:00Z">
+                  <w:r>
+                    <w:t>Gene annotation</w:t>
+                  </w:r>
+                </w:ins>
+              </w:p>
+            </w:tc>
+            <w:tc>
+              <w:tcPr>
+                <w:tcW w:w="3192" w:type="dxa"/>
+              </w:tcPr>
+              <w:p>
+                <w:pPr>
+                  <w:rPr>
+                    <w:ins w:id="166" w:author="Weigang Qiu" w:date="2018-04-30T13:35:00Z"/>
+                  </w:rPr>
+                </w:pPr>
+                <w:proofErr w:type="spellStart"/>
+                <w:ins w:id="167" w:author="Weigang Qiu" w:date="2018-04-30T13:35:00Z">
+                  <w:r>
+                    <w:t>Num</w:t>
+                  </w:r>
+                  <w:proofErr w:type="spellEnd"/>
+                  <w:r>
+                    <w:t xml:space="preserve"> of SNPs</w:t>
+                  </w:r>
+                </w:ins>
+              </w:p>
+            </w:tc>
+          </w:tr>
+          <w:tr>
+            <w:trPr>
+              <w:ins w:id="168" w:author="Weigang Qiu" w:date="2018-04-30T13:35:00Z"/>
+            </w:trPr>
+            <w:tc>
+              <w:tcPr>
+                <w:tcW w:w="3192" w:type="dxa"/>
+              </w:tcPr>
+              <w:p>
+                <w:pPr>
+                  <w:rPr>
+                    <w:ins w:id="169" w:author="Weigang Qiu" w:date="2018-04-30T13:35:00Z"/>
+                  </w:rPr>
+                </w:pPr>
+              </w:p>
+            </w:tc>
+            <w:tc>
+              <w:tcPr>
+                <w:tcW w:w="3192" w:type="dxa"/>
+              </w:tcPr>
+              <w:p>
+                <w:pPr>
+                  <w:rPr>
+                    <w:ins w:id="170" w:author="Weigang Qiu" w:date="2018-04-30T13:35:00Z"/>
+                  </w:rPr>
+                </w:pPr>
+              </w:p>
+            </w:tc>
+            <w:tc>
+              <w:tcPr>
+                <w:tcW w:w="3192" w:type="dxa"/>
+              </w:tcPr>
+              <w:p>
+                <w:pPr>
+                  <w:rPr>
+                    <w:ins w:id="171" w:author="Weigang Qiu" w:date="2018-04-30T13:35:00Z"/>
+                  </w:rPr>
+                </w:pPr>
+              </w:p>
+            </w:tc>
+          </w:tr>
+          <w:tr>
+            <w:trPr>
+              <w:ins w:id="172" w:author="Weigang Qiu" w:date="2018-04-30T13:35:00Z"/>
+            </w:trPr>
+            <w:tc>
+              <w:tcPr>
+                <w:tcW w:w="3192" w:type="dxa"/>
+              </w:tcPr>
+              <w:p>
+                <w:pPr>
+                  <w:rPr>
+                    <w:ins w:id="173" w:author="Weigang Qiu" w:date="2018-04-30T13:35:00Z"/>
+                  </w:rPr>
+                </w:pPr>
+              </w:p>
+            </w:tc>
+            <w:tc>
+              <w:tcPr>
+                <w:tcW w:w="3192" w:type="dxa"/>
+              </w:tcPr>
+              <w:p>
+                <w:pPr>
+                  <w:rPr>
+                    <w:ins w:id="174" w:author="Weigang Qiu" w:date="2018-04-30T13:35:00Z"/>
+                  </w:rPr>
+                </w:pPr>
+              </w:p>
+            </w:tc>
+            <w:tc>
+              <w:tcPr>
+                <w:tcW w:w="3192" w:type="dxa"/>
+              </w:tcPr>
+              <w:p>
+                <w:pPr>
+                  <w:rPr>
+                    <w:ins w:id="175" w:author="Weigang Qiu" w:date="2018-04-30T13:35:00Z"/>
+                  </w:rPr>
+                </w:pPr>
+              </w:p>
+            </w:tc>
+          </w:tr>
+          <w:tr>
+            <w:trPr>
+              <w:ins w:id="176" w:author="Weigang Qiu" w:date="2018-04-30T13:35:00Z"/>
+            </w:trPr>
+            <w:tc>
+              <w:tcPr>
+                <w:tcW w:w="3192" w:type="dxa"/>
+              </w:tcPr>
+              <w:p>
+                <w:pPr>
+                  <w:rPr>
+                    <w:ins w:id="177" w:author="Weigang Qiu" w:date="2018-04-30T13:35:00Z"/>
+                  </w:rPr>
+                </w:pPr>
+              </w:p>
+            </w:tc>
+            <w:tc>
+              <w:tcPr>
+                <w:tcW w:w="3192" w:type="dxa"/>
+              </w:tcPr>
+              <w:p>
+                <w:pPr>
+                  <w:rPr>
+                    <w:ins w:id="178" w:author="Weigang Qiu" w:date="2018-04-30T13:35:00Z"/>
+                  </w:rPr>
+                </w:pPr>
+              </w:p>
+            </w:tc>
+            <w:tc>
+              <w:tcPr>
+                <w:tcW w:w="3192" w:type="dxa"/>
+              </w:tcPr>
+              <w:p>
+                <w:pPr>
+                  <w:rPr>
+                    <w:ins w:id="179" w:author="Weigang Qiu" w:date="2018-04-30T13:35:00Z"/>
+                  </w:rPr>
+                </w:pPr>
+              </w:p>
+            </w:tc>
+          </w:tr>
+        </w:tbl>
+        <w:p>
+          <w:pPr>
+            <w:rPr>
+              <w:ins w:id="180" w:author="Weigang Qiu" w:date="2018-04-30T13:22:00Z"/>
+            </w:rPr>
+            <w:pPrChange w:id="181" w:author="Weigang Qiu" w:date="2018-04-30T13:35:00Z">
               <w:pPr>
                 <w:widowControl w:val="0"/>
                 <w:autoSpaceDE w:val="0"/>
@@ -1837,10 +2101,15 @@
         <w:p>
           <w:pPr>
             <w:pStyle w:val="Heading1"/>
+          </w:pPr>
+        </w:p>
+        <w:p>
+          <w:pPr>
+            <w:pStyle w:val="Heading1"/>
             <w:rPr>
-              <w:ins w:id="157" w:author="Weigang Qiu" w:date="2018-04-30T13:23:00Z"/>
+              <w:ins w:id="182" w:author="Weigang Qiu" w:date="2018-04-30T13:23:00Z"/>
             </w:rPr>
-            <w:pPrChange w:id="158" w:author="Weigang Qiu" w:date="2018-04-30T13:22:00Z">
+            <w:pPrChange w:id="183" w:author="Weigang Qiu" w:date="2018-04-30T13:22:00Z">
               <w:pPr>
                 <w:widowControl w:val="0"/>
                 <w:autoSpaceDE w:val="0"/>
@@ -1849,7 +2118,7 @@
               </w:pPr>
             </w:pPrChange>
           </w:pPr>
-          <w:ins w:id="159" w:author="Weigang Qiu" w:date="2018-04-30T13:22:00Z">
+          <w:ins w:id="184" w:author="Weigang Qiu" w:date="2018-04-30T13:22:00Z">
             <w:r>
               <w:t>Figure 1. Flowchart of analytical protocol</w:t>
             </w:r>
@@ -1859,9 +2128,9 @@
           <w:pPr>
             <w:pStyle w:val="Heading1"/>
             <w:rPr>
-              <w:ins w:id="160" w:author="Weigang Qiu" w:date="2018-04-30T13:23:00Z"/>
+              <w:ins w:id="185" w:author="Weigang Qiu" w:date="2018-04-30T13:23:00Z"/>
             </w:rPr>
-            <w:pPrChange w:id="161" w:author="Weigang Qiu" w:date="2018-04-30T13:23:00Z">
+            <w:pPrChange w:id="186" w:author="Weigang Qiu" w:date="2018-04-30T13:23:00Z">
               <w:pPr>
                 <w:widowControl w:val="0"/>
                 <w:autoSpaceDE w:val="0"/>
@@ -1870,16 +2139,21 @@
               </w:pPr>
             </w:pPrChange>
           </w:pPr>
-          <w:ins w:id="162" w:author="Weigang Qiu" w:date="2018-04-30T13:23:00Z">
+          <w:ins w:id="187" w:author="Weigang Qiu" w:date="2018-04-30T13:23:00Z">
             <w:r>
               <w:t>Figure 2. Power analysis using simulated data</w:t>
             </w:r>
           </w:ins>
+          <w:r>
+            <w:t xml:space="preserve"> (show simulated datasets)</w:t>
+          </w:r>
+          <w:bookmarkStart w:id="188" w:name="_GoBack"/>
+          <w:bookmarkEnd w:id="188"/>
         </w:p>
         <w:p>
           <w:pPr>
             <w:pStyle w:val="Heading1"/>
-            <w:pPrChange w:id="163" w:author="Weigang Qiu" w:date="2018-04-30T13:24:00Z">
+            <w:pPrChange w:id="189" w:author="Weigang Qiu" w:date="2018-04-30T13:24:00Z">
               <w:pPr>
                 <w:widowControl w:val="0"/>
                 <w:autoSpaceDE w:val="0"/>
@@ -1888,13 +2162,13 @@
               </w:pPr>
             </w:pPrChange>
           </w:pPr>
-          <w:ins w:id="164" w:author="Weigang Qiu" w:date="2018-04-30T13:24:00Z">
+          <w:ins w:id="190" w:author="Weigang Qiu" w:date="2018-04-30T13:24:00Z">
             <w:r>
               <w:t>Figure 3. SNPs &amp; genes associated with cyclic-di-GMP expression</w:t>
             </w:r>
           </w:ins>
         </w:p>
-        <w:bookmarkEnd w:id="62"/>
+        <w:bookmarkEnd w:id="61"/>
         <w:p>
           <w:pPr>
             <w:pStyle w:val="Bibliography"/>
@@ -1927,7 +2201,7 @@
 </file>
 
 <file path=word/comments.xml><?xml version="1.0" encoding="utf-8"?>
-<w:comments xmlns:wpc="http://schemas.microsoft.com/office/word/2010/wordprocessingCanvas" xmlns:cx="http://schemas.microsoft.com/office/drawing/2014/chartex" xmlns:cx1="http://schemas.microsoft.com/office/drawing/2015/9/8/chartex" xmlns:cx2="http://schemas.microsoft.com/office/drawing/2015/10/21/chartex" xmlns:cx3="http://schemas.microsoft.com/office/drawing/2016/5/9/chartex" xmlns:cx4="http://schemas.microsoft.com/office/drawing/2016/5/10/chartex" xmlns:cx5="http://schemas.microsoft.com/office/drawing/2016/5/11/chartex" xmlns:cx6="http://schemas.microsoft.com/office/drawing/2016/5/12/chartex" xmlns:cx7="http://schemas.microsoft.com/office/drawing/2016/5/13/chartex" xmlns:cx8="http://schemas.microsoft.com/office/drawing/2016/5/14/chartex" xmlns:mc="http://schemas.openxmlformats.org/markup-compatibility/2006" xmlns:aink="http://schemas.microsoft.com/office/drawing/2016/ink" xmlns:am3d="http://schemas.microsoft.com/office/drawing/2017/model3d" xmlns:o="urn:schemas-microsoft-com:office:office" xmlns:r="http://schemas.openxmlformats.org/officeDocument/2006/relationships" xmlns:m="http://schemas.openxmlformats.org/officeDocument/2006/math" xmlns:v="urn:schemas-microsoft-com:vml" xmlns:wp14="http://schemas.microsoft.com/office/word/2010/wordprocessingDrawing" xmlns:wp="http://schemas.openxmlformats.org/drawingml/2006/wordprocessingDrawing" xmlns:w10="urn:schemas-microsoft-com:office:word" xmlns:w="http://schemas.openxmlformats.org/wordprocessingml/2006/main" xmlns:w14="http://schemas.microsoft.com/office/word/2010/wordml" xmlns:w15="http://schemas.microsoft.com/office/word/2012/wordml" xmlns:w16cid="http://schemas.microsoft.com/office/word/2016/wordml/cid" xmlns:w16se="http://schemas.microsoft.com/office/word/2015/wordml/symex" xmlns:wpg="http://schemas.microsoft.com/office/word/2010/wordprocessingGroup" xmlns:wpi="http://schemas.microsoft.com/office/word/2010/wordprocessingInk" xmlns:wne="http://schemas.microsoft.com/office/word/2006/wordml" xmlns:wps="http://schemas.microsoft.com/office/word/2010/wordprocessingShape" mc:Ignorable="w14 w15 w16se w16cid wp14">
+<w:comments xmlns:wpc="http://schemas.microsoft.com/office/word/2010/wordprocessingCanvas" xmlns:mo="http://schemas.microsoft.com/office/mac/office/2008/main" xmlns:mc="http://schemas.openxmlformats.org/markup-compatibility/2006" xmlns:mv="urn:schemas-microsoft-com:mac:vml" xmlns:o="urn:schemas-microsoft-com:office:office" xmlns:r="http://schemas.openxmlformats.org/officeDocument/2006/relationships" xmlns:m="http://schemas.openxmlformats.org/officeDocument/2006/math" xmlns:v="urn:schemas-microsoft-com:vml" xmlns:wp14="http://schemas.microsoft.com/office/word/2010/wordprocessingDrawing" xmlns:wp="http://schemas.openxmlformats.org/drawingml/2006/wordprocessingDrawing" xmlns:w10="urn:schemas-microsoft-com:office:word" xmlns:w="http://schemas.openxmlformats.org/wordprocessingml/2006/main" xmlns:w14="http://schemas.microsoft.com/office/word/2010/wordml" xmlns:wpg="http://schemas.microsoft.com/office/word/2010/wordprocessingGroup" xmlns:wpi="http://schemas.microsoft.com/office/word/2010/wordprocessingInk" xmlns:wne="http://schemas.microsoft.com/office/word/2006/wordml" xmlns:wps="http://schemas.microsoft.com/office/word/2010/wordprocessingShape" mc:Ignorable="w14 wp14">
   <w:comment w:id="16" w:author="Mei.Wu@mail.citytech.cuny.edu" w:date="2018-04-30T12:21:00Z" w:initials="M">
     <w:p>
       <w:pPr>
@@ -1996,7 +2270,7 @@
 </file>
 
 <file path=word/endnotes.xml><?xml version="1.0" encoding="utf-8"?>
-<w:endnotes xmlns:wpc="http://schemas.microsoft.com/office/word/2010/wordprocessingCanvas" xmlns:cx="http://schemas.microsoft.com/office/drawing/2014/chartex" xmlns:cx1="http://schemas.microsoft.com/office/drawing/2015/9/8/chartex" xmlns:cx2="http://schemas.microsoft.com/office/drawing/2015/10/21/chartex" xmlns:cx3="http://schemas.microsoft.com/office/drawing/2016/5/9/chartex" xmlns:cx4="http://schemas.microsoft.com/office/drawing/2016/5/10/chartex" xmlns:cx5="http://schemas.microsoft.com/office/drawing/2016/5/11/chartex" xmlns:cx6="http://schemas.microsoft.com/office/drawing/2016/5/12/chartex" xmlns:cx7="http://schemas.microsoft.com/office/drawing/2016/5/13/chartex" xmlns:cx8="http://schemas.microsoft.com/office/drawing/2016/5/14/chartex" xmlns:mc="http://schemas.openxmlformats.org/markup-compatibility/2006" xmlns:aink="http://schemas.microsoft.com/office/drawing/2016/ink" xmlns:am3d="http://schemas.microsoft.com/office/drawing/2017/model3d" xmlns:o="urn:schemas-microsoft-com:office:office" xmlns:r="http://schemas.openxmlformats.org/officeDocument/2006/relationships" xmlns:m="http://schemas.openxmlformats.org/officeDocument/2006/math" xmlns:v="urn:schemas-microsoft-com:vml" xmlns:wp14="http://schemas.microsoft.com/office/word/2010/wordprocessingDrawing" xmlns:wp="http://schemas.openxmlformats.org/drawingml/2006/wordprocessingDrawing" xmlns:w10="urn:schemas-microsoft-com:office:word" xmlns:w="http://schemas.openxmlformats.org/wordprocessingml/2006/main" xmlns:w14="http://schemas.microsoft.com/office/word/2010/wordml" xmlns:w15="http://schemas.microsoft.com/office/word/2012/wordml" xmlns:w16cid="http://schemas.microsoft.com/office/word/2016/wordml/cid" xmlns:w16se="http://schemas.microsoft.com/office/word/2015/wordml/symex" xmlns:wpg="http://schemas.microsoft.com/office/word/2010/wordprocessingGroup" xmlns:wpi="http://schemas.microsoft.com/office/word/2010/wordprocessingInk" xmlns:wne="http://schemas.microsoft.com/office/word/2006/wordml" xmlns:wps="http://schemas.microsoft.com/office/word/2010/wordprocessingShape" mc:Ignorable="w14 w15 w16se w16cid wp14">
+<w:endnotes xmlns:wpc="http://schemas.microsoft.com/office/word/2010/wordprocessingCanvas" xmlns:mo="http://schemas.microsoft.com/office/mac/office/2008/main" xmlns:mc="http://schemas.openxmlformats.org/markup-compatibility/2006" xmlns:mv="urn:schemas-microsoft-com:mac:vml" xmlns:o="urn:schemas-microsoft-com:office:office" xmlns:r="http://schemas.openxmlformats.org/officeDocument/2006/relationships" xmlns:m="http://schemas.openxmlformats.org/officeDocument/2006/math" xmlns:v="urn:schemas-microsoft-com:vml" xmlns:wp14="http://schemas.microsoft.com/office/word/2010/wordprocessingDrawing" xmlns:wp="http://schemas.openxmlformats.org/drawingml/2006/wordprocessingDrawing" xmlns:w10="urn:schemas-microsoft-com:office:word" xmlns:w="http://schemas.openxmlformats.org/wordprocessingml/2006/main" xmlns:w14="http://schemas.microsoft.com/office/word/2010/wordml" xmlns:wpg="http://schemas.microsoft.com/office/word/2010/wordprocessingGroup" xmlns:wpi="http://schemas.microsoft.com/office/word/2010/wordprocessingInk" xmlns:wne="http://schemas.microsoft.com/office/word/2006/wordml" xmlns:wps="http://schemas.microsoft.com/office/word/2010/wordprocessingShape" mc:Ignorable="w14 wp14">
   <w:endnote w:type="separator" w:id="-1">
     <w:p>
       <w:r>
@@ -2015,7 +2289,7 @@
 </file>
 
 <file path=word/footnotes.xml><?xml version="1.0" encoding="utf-8"?>
-<w:footnotes xmlns:wpc="http://schemas.microsoft.com/office/word/2010/wordprocessingCanvas" xmlns:cx="http://schemas.microsoft.com/office/drawing/2014/chartex" xmlns:cx1="http://schemas.microsoft.com/office/drawing/2015/9/8/chartex" xmlns:cx2="http://schemas.microsoft.com/office/drawing/2015/10/21/chartex" xmlns:cx3="http://schemas.microsoft.com/office/drawing/2016/5/9/chartex" xmlns:cx4="http://schemas.microsoft.com/office/drawing/2016/5/10/chartex" xmlns:cx5="http://schemas.microsoft.com/office/drawing/2016/5/11/chartex" xmlns:cx6="http://schemas.microsoft.com/office/drawing/2016/5/12/chartex" xmlns:cx7="http://schemas.microsoft.com/office/drawing/2016/5/13/chartex" xmlns:cx8="http://schemas.microsoft.com/office/drawing/2016/5/14/chartex" xmlns:mc="http://schemas.openxmlformats.org/markup-compatibility/2006" xmlns:aink="http://schemas.microsoft.com/office/drawing/2016/ink" xmlns:am3d="http://schemas.microsoft.com/office/drawing/2017/model3d" xmlns:o="urn:schemas-microsoft-com:office:office" xmlns:r="http://schemas.openxmlformats.org/officeDocument/2006/relationships" xmlns:m="http://schemas.openxmlformats.org/officeDocument/2006/math" xmlns:v="urn:schemas-microsoft-com:vml" xmlns:wp14="http://schemas.microsoft.com/office/word/2010/wordprocessingDrawing" xmlns:wp="http://schemas.openxmlformats.org/drawingml/2006/wordprocessingDrawing" xmlns:w10="urn:schemas-microsoft-com:office:word" xmlns:w="http://schemas.openxmlformats.org/wordprocessingml/2006/main" xmlns:w14="http://schemas.microsoft.com/office/word/2010/wordml" xmlns:w15="http://schemas.microsoft.com/office/word/2012/wordml" xmlns:w16cid="http://schemas.microsoft.com/office/word/2016/wordml/cid" xmlns:w16se="http://schemas.microsoft.com/office/word/2015/wordml/symex" xmlns:wpg="http://schemas.microsoft.com/office/word/2010/wordprocessingGroup" xmlns:wpi="http://schemas.microsoft.com/office/word/2010/wordprocessingInk" xmlns:wne="http://schemas.microsoft.com/office/word/2006/wordml" xmlns:wps="http://schemas.microsoft.com/office/word/2010/wordprocessingShape" mc:Ignorable="w14 w15 w16se w16cid wp14">
+<w:footnotes xmlns:wpc="http://schemas.microsoft.com/office/word/2010/wordprocessingCanvas" xmlns:mo="http://schemas.microsoft.com/office/mac/office/2008/main" xmlns:mc="http://schemas.openxmlformats.org/markup-compatibility/2006" xmlns:mv="urn:schemas-microsoft-com:mac:vml" xmlns:o="urn:schemas-microsoft-com:office:office" xmlns:r="http://schemas.openxmlformats.org/officeDocument/2006/relationships" xmlns:m="http://schemas.openxmlformats.org/officeDocument/2006/math" xmlns:v="urn:schemas-microsoft-com:vml" xmlns:wp14="http://schemas.microsoft.com/office/word/2010/wordprocessingDrawing" xmlns:wp="http://schemas.openxmlformats.org/drawingml/2006/wordprocessingDrawing" xmlns:w10="urn:schemas-microsoft-com:office:word" xmlns:w="http://schemas.openxmlformats.org/wordprocessingml/2006/main" xmlns:w14="http://schemas.microsoft.com/office/word/2010/wordml" xmlns:wpg="http://schemas.microsoft.com/office/word/2010/wordprocessingGroup" xmlns:wpi="http://schemas.microsoft.com/office/word/2010/wordprocessingInk" xmlns:wne="http://schemas.microsoft.com/office/word/2006/wordml" xmlns:wps="http://schemas.microsoft.com/office/word/2010/wordprocessingShape" mc:Ignorable="w14 wp14">
   <w:footnote w:type="separator" w:id="-1">
     <w:p>
       <w:r>
@@ -2034,8 +2308,8 @@
 </file>
 
 <file path=word/numbering.xml><?xml version="1.0" encoding="utf-8"?>
-<w:numbering xmlns:wpc="http://schemas.microsoft.com/office/word/2010/wordprocessingCanvas" xmlns:cx="http://schemas.microsoft.com/office/drawing/2014/chartex" xmlns:cx1="http://schemas.microsoft.com/office/drawing/2015/9/8/chartex" xmlns:cx2="http://schemas.microsoft.com/office/drawing/2015/10/21/chartex" xmlns:cx3="http://schemas.microsoft.com/office/drawing/2016/5/9/chartex" xmlns:cx4="http://schemas.microsoft.com/office/drawing/2016/5/10/chartex" xmlns:cx5="http://schemas.microsoft.com/office/drawing/2016/5/11/chartex" xmlns:cx6="http://schemas.microsoft.com/office/drawing/2016/5/12/chartex" xmlns:cx7="http://schemas.microsoft.com/office/drawing/2016/5/13/chartex" xmlns:cx8="http://schemas.microsoft.com/office/drawing/2016/5/14/chartex" xmlns:mc="http://schemas.openxmlformats.org/markup-compatibility/2006" xmlns:aink="http://schemas.microsoft.com/office/drawing/2016/ink" xmlns:am3d="http://schemas.microsoft.com/office/drawing/2017/model3d" xmlns:o="urn:schemas-microsoft-com:office:office" xmlns:r="http://schemas.openxmlformats.org/officeDocument/2006/relationships" xmlns:m="http://schemas.openxmlformats.org/officeDocument/2006/math" xmlns:v="urn:schemas-microsoft-com:vml" xmlns:wp14="http://schemas.microsoft.com/office/word/2010/wordprocessingDrawing" xmlns:wp="http://schemas.openxmlformats.org/drawingml/2006/wordprocessingDrawing" xmlns:w10="urn:schemas-microsoft-com:office:word" xmlns:w="http://schemas.openxmlformats.org/wordprocessingml/2006/main" xmlns:w14="http://schemas.microsoft.com/office/word/2010/wordml" xmlns:w15="http://schemas.microsoft.com/office/word/2012/wordml" xmlns:w16cid="http://schemas.microsoft.com/office/word/2016/wordml/cid" xmlns:w16se="http://schemas.microsoft.com/office/word/2015/wordml/symex" xmlns:wpg="http://schemas.microsoft.com/office/word/2010/wordprocessingGroup" xmlns:wpi="http://schemas.microsoft.com/office/word/2010/wordprocessingInk" xmlns:wne="http://schemas.microsoft.com/office/word/2006/wordml" xmlns:wps="http://schemas.microsoft.com/office/word/2010/wordprocessingShape" mc:Ignorable="w14 w15 w16se w16cid wp14">
-  <w:abstractNum w:abstractNumId="0" w15:restartNumberingAfterBreak="0">
+<w:numbering xmlns:wpc="http://schemas.microsoft.com/office/word/2010/wordprocessingCanvas" xmlns:mo="http://schemas.microsoft.com/office/mac/office/2008/main" xmlns:mc="http://schemas.openxmlformats.org/markup-compatibility/2006" xmlns:mv="urn:schemas-microsoft-com:mac:vml" xmlns:o="urn:schemas-microsoft-com:office:office" xmlns:r="http://schemas.openxmlformats.org/officeDocument/2006/relationships" xmlns:m="http://schemas.openxmlformats.org/officeDocument/2006/math" xmlns:v="urn:schemas-microsoft-com:vml" xmlns:wp14="http://schemas.microsoft.com/office/word/2010/wordprocessingDrawing" xmlns:wp="http://schemas.openxmlformats.org/drawingml/2006/wordprocessingDrawing" xmlns:w10="urn:schemas-microsoft-com:office:word" xmlns:w="http://schemas.openxmlformats.org/wordprocessingml/2006/main" xmlns:w14="http://schemas.microsoft.com/office/word/2010/wordml" xmlns:wpg="http://schemas.microsoft.com/office/word/2010/wordprocessingGroup" xmlns:wpi="http://schemas.microsoft.com/office/word/2010/wordprocessingInk" xmlns:wne="http://schemas.microsoft.com/office/word/2006/wordml" xmlns:wps="http://schemas.microsoft.com/office/word/2010/wordprocessingShape" mc:Ignorable="w14 wp14">
+  <w:abstractNum w:abstractNumId="0">
     <w:nsid w:val="24255E8D"/>
     <w:multiLevelType w:val="hybridMultilevel"/>
     <w:tmpl w:val="514C4794"/>
@@ -2124,7 +2398,7 @@
       </w:pPr>
     </w:lvl>
   </w:abstractNum>
-  <w:abstractNum w:abstractNumId="1" w15:restartNumberingAfterBreak="0">
+  <w:abstractNum w:abstractNumId="1">
     <w:nsid w:val="25392C33"/>
     <w:multiLevelType w:val="hybridMultilevel"/>
     <w:tmpl w:val="D4264E4C"/>
@@ -2237,7 +2511,7 @@
       </w:rPr>
     </w:lvl>
   </w:abstractNum>
-  <w:abstractNum w:abstractNumId="2" w15:restartNumberingAfterBreak="0">
+  <w:abstractNum w:abstractNumId="2">
     <w:nsid w:val="59EF799C"/>
     <w:multiLevelType w:val="hybridMultilevel"/>
     <w:tmpl w:val="8A2EA1A8"/>
@@ -2347,7 +2621,7 @@
 </file>
 
 <file path=word/styles.xml><?xml version="1.0" encoding="utf-8"?>
-<w:styles xmlns:mc="http://schemas.openxmlformats.org/markup-compatibility/2006" xmlns:r="http://schemas.openxmlformats.org/officeDocument/2006/relationships" xmlns:w="http://schemas.openxmlformats.org/wordprocessingml/2006/main" xmlns:w14="http://schemas.microsoft.com/office/word/2010/wordml" xmlns:w15="http://schemas.microsoft.com/office/word/2012/wordml" xmlns:w16cid="http://schemas.microsoft.com/office/word/2016/wordml/cid" xmlns:w16se="http://schemas.microsoft.com/office/word/2015/wordml/symex" mc:Ignorable="w14 w15 w16se w16cid">
+<w:styles xmlns:mc="http://schemas.openxmlformats.org/markup-compatibility/2006" xmlns:r="http://schemas.openxmlformats.org/officeDocument/2006/relationships" xmlns:w="http://schemas.openxmlformats.org/wordprocessingml/2006/main" xmlns:w14="http://schemas.microsoft.com/office/word/2010/wordml" mc:Ignorable="w14">
   <w:docDefaults>
     <w:rPrDefault>
       <w:rPr>
@@ -2359,377 +2633,153 @@
     </w:rPrDefault>
     <w:pPrDefault/>
   </w:docDefaults>
-  <w:latentStyles w:defLockedState="0" w:defUIPriority="99" w:defSemiHidden="0" w:defUnhideWhenUsed="0" w:defQFormat="0" w:count="375">
-    <w:lsdException w:name="Normal" w:uiPriority="0" w:qFormat="1"/>
-    <w:lsdException w:name="heading 1" w:uiPriority="9" w:qFormat="1"/>
-    <w:lsdException w:name="heading 2" w:semiHidden="1" w:uiPriority="9" w:unhideWhenUsed="1" w:qFormat="1"/>
-    <w:lsdException w:name="heading 3" w:semiHidden="1" w:uiPriority="9" w:unhideWhenUsed="1" w:qFormat="1"/>
-    <w:lsdException w:name="heading 4" w:semiHidden="1" w:uiPriority="9" w:unhideWhenUsed="1" w:qFormat="1"/>
-    <w:lsdException w:name="heading 5" w:semiHidden="1" w:uiPriority="9" w:unhideWhenUsed="1" w:qFormat="1"/>
-    <w:lsdException w:name="heading 6" w:semiHidden="1" w:uiPriority="9" w:unhideWhenUsed="1" w:qFormat="1"/>
-    <w:lsdException w:name="heading 7" w:semiHidden="1" w:uiPriority="9" w:unhideWhenUsed="1" w:qFormat="1"/>
-    <w:lsdException w:name="heading 8" w:semiHidden="1" w:uiPriority="9" w:unhideWhenUsed="1" w:qFormat="1"/>
-    <w:lsdException w:name="heading 9" w:semiHidden="1" w:uiPriority="9" w:unhideWhenUsed="1" w:qFormat="1"/>
-    <w:lsdException w:name="index 1" w:semiHidden="1" w:unhideWhenUsed="1"/>
-    <w:lsdException w:name="index 2" w:semiHidden="1" w:unhideWhenUsed="1"/>
-    <w:lsdException w:name="index 3" w:semiHidden="1" w:unhideWhenUsed="1"/>
-    <w:lsdException w:name="index 4" w:semiHidden="1" w:unhideWhenUsed="1"/>
-    <w:lsdException w:name="index 5" w:semiHidden="1" w:unhideWhenUsed="1"/>
-    <w:lsdException w:name="index 6" w:semiHidden="1" w:unhideWhenUsed="1"/>
-    <w:lsdException w:name="index 7" w:semiHidden="1" w:unhideWhenUsed="1"/>
-    <w:lsdException w:name="index 8" w:semiHidden="1" w:unhideWhenUsed="1"/>
-    <w:lsdException w:name="index 9" w:semiHidden="1" w:unhideWhenUsed="1"/>
-    <w:lsdException w:name="toc 1" w:semiHidden="1" w:uiPriority="39" w:unhideWhenUsed="1"/>
-    <w:lsdException w:name="toc 2" w:semiHidden="1" w:uiPriority="39" w:unhideWhenUsed="1"/>
-    <w:lsdException w:name="toc 3" w:semiHidden="1" w:uiPriority="39" w:unhideWhenUsed="1"/>
-    <w:lsdException w:name="toc 4" w:semiHidden="1" w:uiPriority="39" w:unhideWhenUsed="1"/>
-    <w:lsdException w:name="toc 5" w:semiHidden="1" w:uiPriority="39" w:unhideWhenUsed="1"/>
-    <w:lsdException w:name="toc 6" w:semiHidden="1" w:uiPriority="39" w:unhideWhenUsed="1"/>
-    <w:lsdException w:name="toc 7" w:semiHidden="1" w:uiPriority="39" w:unhideWhenUsed="1"/>
-    <w:lsdException w:name="toc 8" w:semiHidden="1" w:uiPriority="39" w:unhideWhenUsed="1"/>
-    <w:lsdException w:name="toc 9" w:semiHidden="1" w:uiPriority="39" w:unhideWhenUsed="1"/>
-    <w:lsdException w:name="Normal Indent" w:semiHidden="1" w:unhideWhenUsed="1"/>
-    <w:lsdException w:name="footnote text" w:semiHidden="1" w:unhideWhenUsed="1"/>
-    <w:lsdException w:name="annotation text" w:semiHidden="1" w:unhideWhenUsed="1"/>
-    <w:lsdException w:name="header" w:semiHidden="1" w:unhideWhenUsed="1"/>
-    <w:lsdException w:name="footer" w:semiHidden="1" w:unhideWhenUsed="1"/>
-    <w:lsdException w:name="index heading" w:semiHidden="1" w:unhideWhenUsed="1"/>
-    <w:lsdException w:name="caption" w:semiHidden="1" w:uiPriority="35" w:unhideWhenUsed="1" w:qFormat="1"/>
-    <w:lsdException w:name="table of figures" w:semiHidden="1" w:unhideWhenUsed="1"/>
-    <w:lsdException w:name="envelope address" w:semiHidden="1" w:unhideWhenUsed="1"/>
-    <w:lsdException w:name="envelope return" w:semiHidden="1" w:unhideWhenUsed="1"/>
-    <w:lsdException w:name="footnote reference" w:semiHidden="1" w:unhideWhenUsed="1"/>
-    <w:lsdException w:name="annotation reference" w:semiHidden="1" w:unhideWhenUsed="1"/>
-    <w:lsdException w:name="line number" w:semiHidden="1" w:unhideWhenUsed="1"/>
-    <w:lsdException w:name="page number" w:semiHidden="1" w:unhideWhenUsed="1"/>
-    <w:lsdException w:name="endnote reference" w:semiHidden="1" w:unhideWhenUsed="1"/>
-    <w:lsdException w:name="endnote text" w:semiHidden="1" w:unhideWhenUsed="1"/>
-    <w:lsdException w:name="table of authorities" w:semiHidden="1" w:unhideWhenUsed="1"/>
-    <w:lsdException w:name="macro" w:semiHidden="1" w:unhideWhenUsed="1"/>
-    <w:lsdException w:name="toa heading" w:semiHidden="1" w:unhideWhenUsed="1"/>
-    <w:lsdException w:name="List" w:semiHidden="1" w:unhideWhenUsed="1"/>
-    <w:lsdException w:name="List Bullet" w:semiHidden="1" w:unhideWhenUsed="1"/>
-    <w:lsdException w:name="List Number" w:semiHidden="1" w:unhideWhenUsed="1"/>
-    <w:lsdException w:name="List 2" w:semiHidden="1" w:unhideWhenUsed="1"/>
-    <w:lsdException w:name="List 3" w:semiHidden="1" w:unhideWhenUsed="1"/>
-    <w:lsdException w:name="List 4" w:semiHidden="1" w:unhideWhenUsed="1"/>
-    <w:lsdException w:name="List 5" w:semiHidden="1" w:unhideWhenUsed="1"/>
-    <w:lsdException w:name="List Bullet 2" w:semiHidden="1" w:unhideWhenUsed="1"/>
-    <w:lsdException w:name="List Bullet 3" w:semiHidden="1" w:unhideWhenUsed="1"/>
-    <w:lsdException w:name="List Bullet 4" w:semiHidden="1" w:unhideWhenUsed="1"/>
-    <w:lsdException w:name="List Bullet 5" w:semiHidden="1" w:unhideWhenUsed="1"/>
-    <w:lsdException w:name="List Number 2" w:semiHidden="1" w:unhideWhenUsed="1"/>
-    <w:lsdException w:name="List Number 3" w:semiHidden="1" w:unhideWhenUsed="1"/>
-    <w:lsdException w:name="List Number 4" w:semiHidden="1" w:unhideWhenUsed="1"/>
-    <w:lsdException w:name="List Number 5" w:semiHidden="1" w:unhideWhenUsed="1"/>
-    <w:lsdException w:name="Title" w:uiPriority="10" w:qFormat="1"/>
-    <w:lsdException w:name="Closing" w:semiHidden="1" w:unhideWhenUsed="1"/>
-    <w:lsdException w:name="Signature" w:semiHidden="1" w:unhideWhenUsed="1"/>
-    <w:lsdException w:name="Default Paragraph Font" w:semiHidden="1" w:uiPriority="1" w:unhideWhenUsed="1"/>
-    <w:lsdException w:name="Body Text" w:semiHidden="1" w:unhideWhenUsed="1"/>
-    <w:lsdException w:name="Body Text Indent" w:semiHidden="1" w:unhideWhenUsed="1"/>
-    <w:lsdException w:name="List Continue" w:semiHidden="1" w:unhideWhenUsed="1"/>
-    <w:lsdException w:name="List Continue 2" w:semiHidden="1" w:unhideWhenUsed="1"/>
-    <w:lsdException w:name="List Continue 3" w:semiHidden="1" w:unhideWhenUsed="1"/>
-    <w:lsdException w:name="List Continue 4" w:semiHidden="1" w:unhideWhenUsed="1"/>
-    <w:lsdException w:name="List Continue 5" w:semiHidden="1" w:unhideWhenUsed="1"/>
-    <w:lsdException w:name="Message Header" w:semiHidden="1" w:unhideWhenUsed="1"/>
-    <w:lsdException w:name="Subtitle" w:uiPriority="11" w:qFormat="1"/>
-    <w:lsdException w:name="Salutation" w:semiHidden="1" w:unhideWhenUsed="1"/>
-    <w:lsdException w:name="Date" w:semiHidden="1" w:unhideWhenUsed="1"/>
-    <w:lsdException w:name="Body Text First Indent" w:semiHidden="1" w:unhideWhenUsed="1"/>
-    <w:lsdException w:name="Body Text First Indent 2" w:semiHidden="1" w:unhideWhenUsed="1"/>
-    <w:lsdException w:name="Note Heading" w:semiHidden="1" w:unhideWhenUsed="1"/>
-    <w:lsdException w:name="Body Text 2" w:semiHidden="1" w:unhideWhenUsed="1"/>
-    <w:lsdException w:name="Body Text 3" w:semiHidden="1" w:unhideWhenUsed="1"/>
-    <w:lsdException w:name="Body Text Indent 2" w:semiHidden="1" w:unhideWhenUsed="1"/>
-    <w:lsdException w:name="Body Text Indent 3" w:semiHidden="1" w:unhideWhenUsed="1"/>
-    <w:lsdException w:name="Block Text" w:semiHidden="1" w:unhideWhenUsed="1"/>
-    <w:lsdException w:name="Hyperlink" w:semiHidden="1" w:unhideWhenUsed="1"/>
-    <w:lsdException w:name="FollowedHyperlink" w:semiHidden="1" w:unhideWhenUsed="1"/>
-    <w:lsdException w:name="Strong" w:uiPriority="22" w:qFormat="1"/>
-    <w:lsdException w:name="Emphasis" w:uiPriority="20" w:qFormat="1"/>
-    <w:lsdException w:name="Document Map" w:semiHidden="1" w:unhideWhenUsed="1"/>
-    <w:lsdException w:name="Plain Text" w:semiHidden="1" w:unhideWhenUsed="1"/>
-    <w:lsdException w:name="E-mail Signature" w:semiHidden="1" w:unhideWhenUsed="1"/>
-    <w:lsdException w:name="HTML Top of Form" w:semiHidden="1" w:unhideWhenUsed="1"/>
-    <w:lsdException w:name="HTML Bottom of Form" w:semiHidden="1" w:unhideWhenUsed="1"/>
-    <w:lsdException w:name="Normal (Web)" w:semiHidden="1" w:unhideWhenUsed="1"/>
-    <w:lsdException w:name="HTML Acronym" w:semiHidden="1" w:unhideWhenUsed="1"/>
-    <w:lsdException w:name="HTML Address" w:semiHidden="1" w:unhideWhenUsed="1"/>
-    <w:lsdException w:name="HTML Cite" w:semiHidden="1" w:unhideWhenUsed="1"/>
-    <w:lsdException w:name="HTML Code" w:semiHidden="1" w:unhideWhenUsed="1"/>
-    <w:lsdException w:name="HTML Definition" w:semiHidden="1" w:unhideWhenUsed="1"/>
-    <w:lsdException w:name="HTML Keyboard" w:semiHidden="1" w:unhideWhenUsed="1"/>
-    <w:lsdException w:name="HTML Preformatted" w:semiHidden="1" w:unhideWhenUsed="1"/>
-    <w:lsdException w:name="HTML Sample" w:semiHidden="1" w:unhideWhenUsed="1"/>
-    <w:lsdException w:name="HTML Typewriter" w:semiHidden="1" w:unhideWhenUsed="1"/>
-    <w:lsdException w:name="HTML Variable" w:semiHidden="1" w:unhideWhenUsed="1"/>
-    <w:lsdException w:name="Normal Table" w:semiHidden="1" w:unhideWhenUsed="1"/>
-    <w:lsdException w:name="annotation subject" w:semiHidden="1" w:unhideWhenUsed="1"/>
-    <w:lsdException w:name="No List" w:semiHidden="1" w:unhideWhenUsed="1"/>
-    <w:lsdException w:name="Outline List 1" w:semiHidden="1" w:unhideWhenUsed="1"/>
-    <w:lsdException w:name="Outline List 2" w:semiHidden="1" w:unhideWhenUsed="1"/>
-    <w:lsdException w:name="Outline List 3" w:semiHidden="1" w:unhideWhenUsed="1"/>
-    <w:lsdException w:name="Table Simple 1" w:semiHidden="1" w:unhideWhenUsed="1"/>
-    <w:lsdException w:name="Table Simple 2" w:semiHidden="1" w:unhideWhenUsed="1"/>
-    <w:lsdException w:name="Table Simple 3" w:semiHidden="1" w:unhideWhenUsed="1"/>
-    <w:lsdException w:name="Table Classic 1" w:semiHidden="1" w:unhideWhenUsed="1"/>
-    <w:lsdException w:name="Table Classic 2" w:semiHidden="1" w:unhideWhenUsed="1"/>
-    <w:lsdException w:name="Table Classic 3" w:semiHidden="1" w:unhideWhenUsed="1"/>
-    <w:lsdException w:name="Table Classic 4" w:semiHidden="1" w:unhideWhenUsed="1"/>
-    <w:lsdException w:name="Table Colorful 1" w:semiHidden="1" w:unhideWhenUsed="1"/>
-    <w:lsdException w:name="Table Colorful 2" w:semiHidden="1" w:unhideWhenUsed="1"/>
-    <w:lsdException w:name="Table Colorful 3" w:semiHidden="1" w:unhideWhenUsed="1"/>
-    <w:lsdException w:name="Table Columns 1" w:semiHidden="1" w:unhideWhenUsed="1"/>
-    <w:lsdException w:name="Table Columns 2" w:semiHidden="1" w:unhideWhenUsed="1"/>
-    <w:lsdException w:name="Table Columns 3" w:semiHidden="1" w:unhideWhenUsed="1"/>
-    <w:lsdException w:name="Table Columns 4" w:semiHidden="1" w:unhideWhenUsed="1"/>
-    <w:lsdException w:name="Table Columns 5" w:semiHidden="1" w:unhideWhenUsed="1"/>
-    <w:lsdException w:name="Table Grid 1" w:semiHidden="1" w:unhideWhenUsed="1"/>
-    <w:lsdException w:name="Table Grid 2" w:semiHidden="1" w:unhideWhenUsed="1"/>
-    <w:lsdException w:name="Table Grid 3" w:semiHidden="1" w:unhideWhenUsed="1"/>
-    <w:lsdException w:name="Table Grid 4" w:semiHidden="1" w:unhideWhenUsed="1"/>
-    <w:lsdException w:name="Table Grid 5" w:semiHidden="1" w:unhideWhenUsed="1"/>
-    <w:lsdException w:name="Table Grid 6" w:semiHidden="1" w:unhideWhenUsed="1"/>
-    <w:lsdException w:name="Table Grid 7" w:semiHidden="1" w:unhideWhenUsed="1"/>
-    <w:lsdException w:name="Table Grid 8" w:semiHidden="1" w:unhideWhenUsed="1"/>
-    <w:lsdException w:name="Table List 1" w:semiHidden="1" w:unhideWhenUsed="1"/>
-    <w:lsdException w:name="Table List 2" w:semiHidden="1" w:unhideWhenUsed="1"/>
-    <w:lsdException w:name="Table List 3" w:semiHidden="1" w:unhideWhenUsed="1"/>
-    <w:lsdException w:name="Table List 4" w:semiHidden="1" w:unhideWhenUsed="1"/>
-    <w:lsdException w:name="Table List 5" w:semiHidden="1" w:unhideWhenUsed="1"/>
-    <w:lsdException w:name="Table List 6" w:semiHidden="1" w:unhideWhenUsed="1"/>
-    <w:lsdException w:name="Table List 7" w:semiHidden="1" w:unhideWhenUsed="1"/>
-    <w:lsdException w:name="Table List 8" w:semiHidden="1" w:unhideWhenUsed="1"/>
-    <w:lsdException w:name="Table 3D effects 1" w:semiHidden="1" w:unhideWhenUsed="1"/>
-    <w:lsdException w:name="Table 3D effects 2" w:semiHidden="1" w:unhideWhenUsed="1"/>
-    <w:lsdException w:name="Table 3D effects 3" w:semiHidden="1" w:unhideWhenUsed="1"/>
-    <w:lsdException w:name="Table Contemporary" w:semiHidden="1" w:unhideWhenUsed="1"/>
-    <w:lsdException w:name="Table Elegant" w:semiHidden="1" w:unhideWhenUsed="1"/>
-    <w:lsdException w:name="Table Professional" w:semiHidden="1" w:unhideWhenUsed="1"/>
-    <w:lsdException w:name="Table Subtle 1" w:semiHidden="1" w:unhideWhenUsed="1"/>
-    <w:lsdException w:name="Table Subtle 2" w:semiHidden="1" w:unhideWhenUsed="1"/>
-    <w:lsdException w:name="Table Web 1" w:semiHidden="1" w:unhideWhenUsed="1"/>
-    <w:lsdException w:name="Table Web 2" w:semiHidden="1" w:unhideWhenUsed="1"/>
-    <w:lsdException w:name="Table Web 3" w:semiHidden="1" w:unhideWhenUsed="1"/>
-    <w:lsdException w:name="Balloon Text" w:semiHidden="1" w:unhideWhenUsed="1"/>
-    <w:lsdException w:name="Table Grid" w:uiPriority="39"/>
-    <w:lsdException w:name="Table Theme" w:semiHidden="1" w:unhideWhenUsed="1"/>
-    <w:lsdException w:name="Placeholder Text" w:semiHidden="1"/>
-    <w:lsdException w:name="No Spacing" w:uiPriority="1" w:qFormat="1"/>
-    <w:lsdException w:name="Light Shading" w:uiPriority="60"/>
-    <w:lsdException w:name="Light List" w:uiPriority="61"/>
-    <w:lsdException w:name="Light Grid" w:uiPriority="62"/>
-    <w:lsdException w:name="Medium Shading 1" w:uiPriority="63"/>
-    <w:lsdException w:name="Medium Shading 2" w:uiPriority="64"/>
-    <w:lsdException w:name="Medium List 1" w:uiPriority="65"/>
-    <w:lsdException w:name="Medium List 2" w:uiPriority="66"/>
-    <w:lsdException w:name="Medium Grid 1" w:uiPriority="67"/>
-    <w:lsdException w:name="Medium Grid 2" w:uiPriority="68"/>
-    <w:lsdException w:name="Medium Grid 3" w:uiPriority="69"/>
-    <w:lsdException w:name="Dark List" w:uiPriority="70"/>
-    <w:lsdException w:name="Colorful Shading" w:uiPriority="71"/>
-    <w:lsdException w:name="Colorful List" w:uiPriority="72"/>
-    <w:lsdException w:name="Colorful Grid" w:uiPriority="73"/>
-    <w:lsdException w:name="Light Shading Accent 1" w:uiPriority="60"/>
-    <w:lsdException w:name="Light List Accent 1" w:uiPriority="61"/>
-    <w:lsdException w:name="Light Grid Accent 1" w:uiPriority="62"/>
-    <w:lsdException w:name="Medium Shading 1 Accent 1" w:uiPriority="63"/>
-    <w:lsdException w:name="Medium Shading 2 Accent 1" w:uiPriority="64"/>
-    <w:lsdException w:name="Medium List 1 Accent 1" w:uiPriority="65"/>
-    <w:lsdException w:name="Revision" w:semiHidden="1"/>
-    <w:lsdException w:name="List Paragraph" w:uiPriority="34" w:qFormat="1"/>
-    <w:lsdException w:name="Quote" w:uiPriority="29" w:qFormat="1"/>
-    <w:lsdException w:name="Intense Quote" w:uiPriority="30" w:qFormat="1"/>
-    <w:lsdException w:name="Medium List 2 Accent 1" w:uiPriority="66"/>
-    <w:lsdException w:name="Medium Grid 1 Accent 1" w:uiPriority="67"/>
-    <w:lsdException w:name="Medium Grid 2 Accent 1" w:uiPriority="68"/>
-    <w:lsdException w:name="Medium Grid 3 Accent 1" w:uiPriority="69"/>
-    <w:lsdException w:name="Dark List Accent 1" w:uiPriority="70"/>
-    <w:lsdException w:name="Colorful Shading Accent 1" w:uiPriority="71"/>
-    <w:lsdException w:name="Colorful List Accent 1" w:uiPriority="72"/>
-    <w:lsdException w:name="Colorful Grid Accent 1" w:uiPriority="73"/>
-    <w:lsdException w:name="Light Shading Accent 2" w:uiPriority="60"/>
-    <w:lsdException w:name="Light List Accent 2" w:uiPriority="61"/>
-    <w:lsdException w:name="Light Grid Accent 2" w:uiPriority="62"/>
-    <w:lsdException w:name="Medium Shading 1 Accent 2" w:uiPriority="63"/>
-    <w:lsdException w:name="Medium Shading 2 Accent 2" w:uiPriority="64"/>
-    <w:lsdException w:name="Medium List 1 Accent 2" w:uiPriority="65"/>
-    <w:lsdException w:name="Medium List 2 Accent 2" w:uiPriority="66"/>
-    <w:lsdException w:name="Medium Grid 1 Accent 2" w:uiPriority="67"/>
-    <w:lsdException w:name="Medium Grid 2 Accent 2" w:uiPriority="68"/>
-    <w:lsdException w:name="Medium Grid 3 Accent 2" w:uiPriority="69"/>
-    <w:lsdException w:name="Dark List Accent 2" w:uiPriority="70"/>
-    <w:lsdException w:name="Colorful Shading Accent 2" w:uiPriority="71"/>
-    <w:lsdException w:name="Colorful List Accent 2" w:uiPriority="72"/>
-    <w:lsdException w:name="Colorful Grid Accent 2" w:uiPriority="73"/>
-    <w:lsdException w:name="Light Shading Accent 3" w:uiPriority="60"/>
-    <w:lsdException w:name="Light List Accent 3" w:uiPriority="61"/>
-    <w:lsdException w:name="Light Grid Accent 3" w:uiPriority="62"/>
-    <w:lsdException w:name="Medium Shading 1 Accent 3" w:uiPriority="63"/>
-    <w:lsdException w:name="Medium Shading 2 Accent 3" w:uiPriority="64"/>
-    <w:lsdException w:name="Medium List 1 Accent 3" w:uiPriority="65"/>
-    <w:lsdException w:name="Medium List 2 Accent 3" w:uiPriority="66"/>
-    <w:lsdException w:name="Medium Grid 1 Accent 3" w:uiPriority="67"/>
-    <w:lsdException w:name="Medium Grid 2 Accent 3" w:uiPriority="68"/>
-    <w:lsdException w:name="Medium Grid 3 Accent 3" w:uiPriority="69"/>
-    <w:lsdException w:name="Dark List Accent 3" w:uiPriority="70"/>
-    <w:lsdException w:name="Colorful Shading Accent 3" w:uiPriority="71"/>
-    <w:lsdException w:name="Colorful List Accent 3" w:uiPriority="72"/>
-    <w:lsdException w:name="Colorful Grid Accent 3" w:uiPriority="73"/>
-    <w:lsdException w:name="Light Shading Accent 4" w:uiPriority="60"/>
-    <w:lsdException w:name="Light List Accent 4" w:uiPriority="61"/>
-    <w:lsdException w:name="Light Grid Accent 4" w:uiPriority="62"/>
-    <w:lsdException w:name="Medium Shading 1 Accent 4" w:uiPriority="63"/>
-    <w:lsdException w:name="Medium Shading 2 Accent 4" w:uiPriority="64"/>
-    <w:lsdException w:name="Medium List 1 Accent 4" w:uiPriority="65"/>
-    <w:lsdException w:name="Medium List 2 Accent 4" w:uiPriority="66"/>
-    <w:lsdException w:name="Medium Grid 1 Accent 4" w:uiPriority="67"/>
-    <w:lsdException w:name="Medium Grid 2 Accent 4" w:uiPriority="68"/>
-    <w:lsdException w:name="Medium Grid 3 Accent 4" w:uiPriority="69"/>
-    <w:lsdException w:name="Dark List Accent 4" w:uiPriority="70"/>
-    <w:lsdException w:name="Colorful Shading Accent 4" w:uiPriority="71"/>
-    <w:lsdException w:name="Colorful List Accent 4" w:uiPriority="72"/>
-    <w:lsdException w:name="Colorful Grid Accent 4" w:uiPriority="73"/>
-    <w:lsdException w:name="Light Shading Accent 5" w:uiPriority="60"/>
-    <w:lsdException w:name="Light List Accent 5" w:uiPriority="61"/>
-    <w:lsdException w:name="Light Grid Accent 5" w:uiPriority="62"/>
-    <w:lsdException w:name="Medium Shading 1 Accent 5" w:uiPriority="63"/>
-    <w:lsdException w:name="Medium Shading 2 Accent 5" w:uiPriority="64"/>
-    <w:lsdException w:name="Medium List 1 Accent 5" w:uiPriority="65"/>
-    <w:lsdException w:name="Medium List 2 Accent 5" w:uiPriority="66"/>
-    <w:lsdException w:name="Medium Grid 1 Accent 5" w:uiPriority="67"/>
-    <w:lsdException w:name="Medium Grid 2 Accent 5" w:uiPriority="68"/>
-    <w:lsdException w:name="Medium Grid 3 Accent 5" w:uiPriority="69"/>
-    <w:lsdException w:name="Dark List Accent 5" w:uiPriority="70"/>
-    <w:lsdException w:name="Colorful Shading Accent 5" w:uiPriority="71"/>
-    <w:lsdException w:name="Colorful List Accent 5" w:uiPriority="72"/>
-    <w:lsdException w:name="Colorful Grid Accent 5" w:uiPriority="73"/>
-    <w:lsdException w:name="Light Shading Accent 6" w:uiPriority="60"/>
-    <w:lsdException w:name="Light List Accent 6" w:uiPriority="61"/>
-    <w:lsdException w:name="Light Grid Accent 6" w:uiPriority="62"/>
-    <w:lsdException w:name="Medium Shading 1 Accent 6" w:uiPriority="63"/>
-    <w:lsdException w:name="Medium Shading 2 Accent 6" w:uiPriority="64"/>
-    <w:lsdException w:name="Medium List 1 Accent 6" w:uiPriority="65"/>
-    <w:lsdException w:name="Medium List 2 Accent 6" w:uiPriority="66"/>
-    <w:lsdException w:name="Medium Grid 1 Accent 6" w:uiPriority="67"/>
-    <w:lsdException w:name="Medium Grid 2 Accent 6" w:uiPriority="68"/>
-    <w:lsdException w:name="Medium Grid 3 Accent 6" w:uiPriority="69"/>
-    <w:lsdException w:name="Dark List Accent 6" w:uiPriority="70"/>
-    <w:lsdException w:name="Colorful Shading Accent 6" w:uiPriority="71"/>
-    <w:lsdException w:name="Colorful List Accent 6" w:uiPriority="72"/>
-    <w:lsdException w:name="Colorful Grid Accent 6" w:uiPriority="73"/>
-    <w:lsdException w:name="Subtle Emphasis" w:uiPriority="19" w:qFormat="1"/>
-    <w:lsdException w:name="Intense Emphasis" w:uiPriority="21" w:qFormat="1"/>
-    <w:lsdException w:name="Subtle Reference" w:uiPriority="31" w:qFormat="1"/>
-    <w:lsdException w:name="Intense Reference" w:uiPriority="32" w:qFormat="1"/>
-    <w:lsdException w:name="Book Title" w:uiPriority="33" w:qFormat="1"/>
-    <w:lsdException w:name="Bibliography" w:semiHidden="1" w:uiPriority="37" w:unhideWhenUsed="1"/>
-    <w:lsdException w:name="TOC Heading" w:semiHidden="1" w:uiPriority="39" w:unhideWhenUsed="1" w:qFormat="1"/>
-    <w:lsdException w:name="Grid Table Light" w:semiHidden="1" w:unhideWhenUsed="1"/>
-    <w:lsdException w:name="Grid Table 1 Light" w:semiHidden="1" w:unhideWhenUsed="1"/>
-    <w:lsdException w:name="Grid Table 2" w:semiHidden="1" w:unhideWhenUsed="1"/>
-    <w:lsdException w:name="Grid Table 3" w:semiHidden="1" w:unhideWhenUsed="1"/>
-    <w:lsdException w:name="Grid Table 4" w:uiPriority="49"/>
-    <w:lsdException w:name="Grid Table 5 Dark" w:uiPriority="50"/>
-    <w:lsdException w:name="Grid Table 6 Colorful" w:uiPriority="51"/>
-    <w:lsdException w:name="Grid Table 7 Colorful" w:uiPriority="52"/>
-    <w:lsdException w:name="Grid Table 1 Light Accent 1" w:uiPriority="46"/>
-    <w:lsdException w:name="Grid Table 2 Accent 1" w:uiPriority="47"/>
-    <w:lsdException w:name="Grid Table 3 Accent 1" w:uiPriority="48"/>
-    <w:lsdException w:name="Grid Table 4 Accent 1" w:uiPriority="49"/>
-    <w:lsdException w:name="Grid Table 5 Dark Accent 1" w:uiPriority="50"/>
-    <w:lsdException w:name="Grid Table 6 Colorful Accent 1" w:uiPriority="51"/>
-    <w:lsdException w:name="Grid Table 7 Colorful Accent 1" w:uiPriority="52"/>
-    <w:lsdException w:name="Grid Table 1 Light Accent 2" w:uiPriority="46"/>
-    <w:lsdException w:name="Grid Table 2 Accent 2" w:uiPriority="47"/>
-    <w:lsdException w:name="Grid Table 3 Accent 2" w:uiPriority="48"/>
-    <w:lsdException w:name="Grid Table 4 Accent 2" w:uiPriority="49"/>
-    <w:lsdException w:name="Grid Table 5 Dark Accent 2" w:uiPriority="50"/>
-    <w:lsdException w:name="Grid Table 6 Colorful Accent 2" w:uiPriority="51"/>
-    <w:lsdException w:name="Grid Table 7 Colorful Accent 2" w:uiPriority="52"/>
-    <w:lsdException w:name="Grid Table 1 Light Accent 3" w:uiPriority="46"/>
-    <w:lsdException w:name="Grid Table 2 Accent 3" w:uiPriority="47"/>
-    <w:lsdException w:name="Grid Table 3 Accent 3" w:uiPriority="48"/>
-    <w:lsdException w:name="Grid Table 4 Accent 3" w:uiPriority="49"/>
-    <w:lsdException w:name="Grid Table 5 Dark Accent 3" w:uiPriority="50"/>
-    <w:lsdException w:name="Grid Table 6 Colorful Accent 3" w:uiPriority="51"/>
-    <w:lsdException w:name="Grid Table 7 Colorful Accent 3" w:uiPriority="52"/>
-    <w:lsdException w:name="Grid Table 1 Light Accent 4" w:uiPriority="46"/>
-    <w:lsdException w:name="Grid Table 2 Accent 4" w:uiPriority="47"/>
-    <w:lsdException w:name="Grid Table 3 Accent 4" w:uiPriority="48"/>
-    <w:lsdException w:name="Grid Table 4 Accent 4" w:uiPriority="49"/>
-    <w:lsdException w:name="Grid Table 5 Dark Accent 4" w:uiPriority="50"/>
-    <w:lsdException w:name="Grid Table 6 Colorful Accent 4" w:uiPriority="51"/>
-    <w:lsdException w:name="Grid Table 7 Colorful Accent 4" w:uiPriority="52"/>
-    <w:lsdException w:name="Grid Table 1 Light Accent 5" w:uiPriority="46"/>
-    <w:lsdException w:name="Grid Table 2 Accent 5" w:uiPriority="47"/>
-    <w:lsdException w:name="Grid Table 3 Accent 5" w:uiPriority="48"/>
-    <w:lsdException w:name="Grid Table 4 Accent 5" w:uiPriority="49"/>
-    <w:lsdException w:name="Grid Table 5 Dark Accent 5" w:uiPriority="50"/>
-    <w:lsdException w:name="Grid Table 6 Colorful Accent 5" w:uiPriority="51"/>
-    <w:lsdException w:name="Grid Table 7 Colorful Accent 5" w:uiPriority="52"/>
-    <w:lsdException w:name="Grid Table 1 Light Accent 6" w:uiPriority="46"/>
-    <w:lsdException w:name="Grid Table 2 Accent 6" w:uiPriority="47"/>
-    <w:lsdException w:name="Grid Table 3 Accent 6" w:uiPriority="48"/>
-    <w:lsdException w:name="Grid Table 4 Accent 6" w:uiPriority="49"/>
-    <w:lsdException w:name="Grid Table 5 Dark Accent 6" w:uiPriority="50"/>
-    <w:lsdException w:name="Grid Table 6 Colorful Accent 6" w:uiPriority="51"/>
-    <w:lsdException w:name="Grid Table 7 Colorful Accent 6" w:uiPriority="52"/>
-    <w:lsdException w:name="List Table 1 Light" w:uiPriority="46"/>
-    <w:lsdException w:name="List Table 2" w:uiPriority="47"/>
-    <w:lsdException w:name="List Table 3" w:uiPriority="48"/>
-    <w:lsdException w:name="List Table 4" w:uiPriority="49"/>
-    <w:lsdException w:name="List Table 5 Dark" w:uiPriority="50"/>
-    <w:lsdException w:name="List Table 6 Colorful" w:uiPriority="51"/>
-    <w:lsdException w:name="List Table 7 Colorful" w:uiPriority="52"/>
-    <w:lsdException w:name="List Table 1 Light Accent 1" w:uiPriority="46"/>
-    <w:lsdException w:name="List Table 2 Accent 1" w:uiPriority="47"/>
-    <w:lsdException w:name="List Table 3 Accent 1" w:uiPriority="48"/>
-    <w:lsdException w:name="List Table 4 Accent 1" w:uiPriority="49"/>
-    <w:lsdException w:name="List Table 5 Dark Accent 1" w:uiPriority="50"/>
-    <w:lsdException w:name="List Table 6 Colorful Accent 1" w:uiPriority="51"/>
-    <w:lsdException w:name="List Table 7 Colorful Accent 1" w:uiPriority="52"/>
-    <w:lsdException w:name="List Table 1 Light Accent 2" w:uiPriority="46"/>
-    <w:lsdException w:name="List Table 2 Accent 2" w:uiPriority="47"/>
-    <w:lsdException w:name="List Table 3 Accent 2" w:uiPriority="48"/>
-    <w:lsdException w:name="List Table 4 Accent 2" w:uiPriority="49"/>
-    <w:lsdException w:name="List Table 5 Dark Accent 2" w:uiPriority="50"/>
-    <w:lsdException w:name="List Table 6 Colorful Accent 2" w:uiPriority="51"/>
-    <w:lsdException w:name="List Table 7 Colorful Accent 2" w:uiPriority="52"/>
-    <w:lsdException w:name="List Table 1 Light Accent 3" w:uiPriority="46"/>
-    <w:lsdException w:name="List Table 2 Accent 3" w:uiPriority="47"/>
-    <w:lsdException w:name="List Table 3 Accent 3" w:uiPriority="48"/>
-    <w:lsdException w:name="List Table 4 Accent 3" w:uiPriority="49"/>
-    <w:lsdException w:name="List Table 5 Dark Accent 3" w:uiPriority="50"/>
-    <w:lsdException w:name="List Table 6 Colorful Accent 3" w:uiPriority="51"/>
-    <w:lsdException w:name="List Table 7 Colorful Accent 3" w:uiPriority="52"/>
-    <w:lsdException w:name="List Table 1 Light Accent 4" w:uiPriority="46"/>
-    <w:lsdException w:name="List Table 2 Accent 4" w:uiPriority="47"/>
-    <w:lsdException w:name="List Table 3 Accent 4" w:uiPriority="48"/>
-    <w:lsdException w:name="List Table 4 Accent 4" w:uiPriority="49"/>
-    <w:lsdException w:name="List Table 5 Dark Accent 4" w:uiPriority="50"/>
-    <w:lsdException w:name="List Table 6 Colorful Accent 4" w:uiPriority="51"/>
-    <w:lsdException w:name="List Table 7 Colorful Accent 4" w:uiPriority="52"/>
-    <w:lsdException w:name="List Table 1 Light Accent 5" w:uiPriority="46"/>
-    <w:lsdException w:name="List Table 2 Accent 5" w:uiPriority="47"/>
-    <w:lsdException w:name="List Table 3 Accent 5" w:uiPriority="48"/>
-    <w:lsdException w:name="List Table 4 Accent 5" w:uiPriority="49"/>
-    <w:lsdException w:name="List Table 5 Dark Accent 5" w:uiPriority="50"/>
-    <w:lsdException w:name="List Table 6 Colorful Accent 5" w:uiPriority="51"/>
-    <w:lsdException w:name="List Table 7 Colorful Accent 5" w:uiPriority="52"/>
-    <w:lsdException w:name="List Table 1 Light Accent 6" w:uiPriority="46"/>
-    <w:lsdException w:name="List Table 2 Accent 6" w:uiPriority="47"/>
-    <w:lsdException w:name="List Table 3 Accent 6" w:uiPriority="48"/>
-    <w:lsdException w:name="List Table 4 Accent 6" w:uiPriority="49"/>
-    <w:lsdException w:name="List Table 5 Dark Accent 6" w:uiPriority="50"/>
-    <w:lsdException w:name="List Table 6 Colorful Accent 6" w:uiPriority="51"/>
-    <w:lsdException w:name="List Table 7 Colorful Accent 6" w:uiPriority="52"/>
-    <w:lsdException w:name="Mention" w:semiHidden="1" w:unhideWhenUsed="1"/>
-    <w:lsdException w:name="Smart Hyperlink" w:semiHidden="1" w:unhideWhenUsed="1"/>
-    <w:lsdException w:name="Hashtag" w:semiHidden="1" w:unhideWhenUsed="1"/>
-    <w:lsdException w:name="Unresolved Mention" w:semiHidden="1" w:unhideWhenUsed="1"/>
+  <w:latentStyles w:defLockedState="0" w:defUIPriority="99" w:defSemiHidden="1" w:defUnhideWhenUsed="1" w:defQFormat="0" w:count="276">
+    <w:lsdException w:name="Normal" w:semiHidden="0" w:uiPriority="0" w:unhideWhenUsed="0" w:qFormat="1"/>
+    <w:lsdException w:name="heading 1" w:semiHidden="0" w:uiPriority="9" w:unhideWhenUsed="0" w:qFormat="1"/>
+    <w:lsdException w:name="heading 2" w:uiPriority="9" w:qFormat="1"/>
+    <w:lsdException w:name="heading 3" w:uiPriority="9" w:qFormat="1"/>
+    <w:lsdException w:name="heading 4" w:uiPriority="9" w:qFormat="1"/>
+    <w:lsdException w:name="heading 5" w:uiPriority="9" w:qFormat="1"/>
+    <w:lsdException w:name="heading 6" w:uiPriority="9" w:qFormat="1"/>
+    <w:lsdException w:name="heading 7" w:uiPriority="9" w:qFormat="1"/>
+    <w:lsdException w:name="heading 8" w:uiPriority="9" w:qFormat="1"/>
+    <w:lsdException w:name="heading 9" w:uiPriority="9" w:qFormat="1"/>
+    <w:lsdException w:name="toc 1" w:uiPriority="39"/>
+    <w:lsdException w:name="toc 2" w:uiPriority="39"/>
+    <w:lsdException w:name="toc 3" w:uiPriority="39"/>
+    <w:lsdException w:name="toc 4" w:uiPriority="39"/>
+    <w:lsdException w:name="toc 5" w:uiPriority="39"/>
+    <w:lsdException w:name="toc 6" w:uiPriority="39"/>
+    <w:lsdException w:name="toc 7" w:uiPriority="39"/>
+    <w:lsdException w:name="toc 8" w:uiPriority="39"/>
+    <w:lsdException w:name="toc 9" w:uiPriority="39"/>
+    <w:lsdException w:name="caption" w:uiPriority="35" w:qFormat="1"/>
+    <w:lsdException w:name="Title" w:semiHidden="0" w:uiPriority="10" w:unhideWhenUsed="0" w:qFormat="1"/>
+    <w:lsdException w:name="Default Paragraph Font" w:uiPriority="1"/>
+    <w:lsdException w:name="Subtitle" w:semiHidden="0" w:uiPriority="11" w:unhideWhenUsed="0" w:qFormat="1"/>
+    <w:lsdException w:name="Strong" w:semiHidden="0" w:uiPriority="22" w:unhideWhenUsed="0" w:qFormat="1"/>
+    <w:lsdException w:name="Emphasis" w:semiHidden="0" w:uiPriority="20" w:unhideWhenUsed="0" w:qFormat="1"/>
+    <w:lsdException w:name="Table Grid" w:semiHidden="0" w:uiPriority="39" w:unhideWhenUsed="0"/>
+    <w:lsdException w:name="Note Level 1" w:semiHidden="0" w:unhideWhenUsed="0"/>
+    <w:lsdException w:name="Note Level 2" w:semiHidden="0" w:unhideWhenUsed="0"/>
+    <w:lsdException w:name="Note Level 3" w:semiHidden="0" w:unhideWhenUsed="0"/>
+    <w:lsdException w:name="Note Level 4" w:semiHidden="0" w:unhideWhenUsed="0"/>
+    <w:lsdException w:name="Note Level 5" w:semiHidden="0" w:unhideWhenUsed="0"/>
+    <w:lsdException w:name="Note Level 6" w:semiHidden="0" w:unhideWhenUsed="0"/>
+    <w:lsdException w:name="Note Level 7" w:semiHidden="0" w:unhideWhenUsed="0"/>
+    <w:lsdException w:name="Note Level 8" w:semiHidden="0" w:unhideWhenUsed="0"/>
+    <w:lsdException w:name="Note Level 9" w:semiHidden="0" w:unhideWhenUsed="0"/>
+    <w:lsdException w:name="Placeholder Text" w:unhideWhenUsed="0"/>
+    <w:lsdException w:name="No Spacing" w:semiHidden="0" w:uiPriority="1" w:unhideWhenUsed="0" w:qFormat="1"/>
+    <w:lsdException w:name="Light Shading" w:semiHidden="0" w:uiPriority="60" w:unhideWhenUsed="0"/>
+    <w:lsdException w:name="Light List" w:semiHidden="0" w:uiPriority="61" w:unhideWhenUsed="0"/>
+    <w:lsdException w:name="Light Grid" w:semiHidden="0" w:uiPriority="62" w:unhideWhenUsed="0"/>
+    <w:lsdException w:name="Medium Shading 1" w:semiHidden="0" w:uiPriority="63" w:unhideWhenUsed="0"/>
+    <w:lsdException w:name="Medium Shading 2" w:semiHidden="0" w:uiPriority="64" w:unhideWhenUsed="0"/>
+    <w:lsdException w:name="Medium List 1" w:semiHidden="0" w:uiPriority="65" w:unhideWhenUsed="0"/>
+    <w:lsdException w:name="Medium List 2" w:semiHidden="0" w:uiPriority="66" w:unhideWhenUsed="0"/>
+    <w:lsdException w:name="Medium Grid 1" w:semiHidden="0" w:uiPriority="67" w:unhideWhenUsed="0"/>
+    <w:lsdException w:name="Medium Grid 2" w:semiHidden="0" w:uiPriority="68" w:unhideWhenUsed="0"/>
+    <w:lsdException w:name="Medium Grid 3" w:semiHidden="0" w:uiPriority="69" w:unhideWhenUsed="0"/>
+    <w:lsdException w:name="Dark List" w:semiHidden="0" w:uiPriority="70" w:unhideWhenUsed="0"/>
+    <w:lsdException w:name="Colorful Shading" w:semiHidden="0" w:uiPriority="71" w:unhideWhenUsed="0"/>
+    <w:lsdException w:name="Colorful List" w:semiHidden="0" w:uiPriority="72" w:unhideWhenUsed="0"/>
+    <w:lsdException w:name="Colorful Grid" w:semiHidden="0" w:uiPriority="73" w:unhideWhenUsed="0"/>
+    <w:lsdException w:name="Light Shading Accent 1" w:semiHidden="0" w:uiPriority="60" w:unhideWhenUsed="0"/>
+    <w:lsdException w:name="Light List Accent 1" w:semiHidden="0" w:uiPriority="61" w:unhideWhenUsed="0"/>
+    <w:lsdException w:name="Light Grid Accent 1" w:semiHidden="0" w:uiPriority="62" w:unhideWhenUsed="0"/>
+    <w:lsdException w:name="Medium Shading 1 Accent 1" w:semiHidden="0" w:uiPriority="63" w:unhideWhenUsed="0"/>
+    <w:lsdException w:name="Medium Shading 2 Accent 1" w:semiHidden="0" w:uiPriority="64" w:unhideWhenUsed="0"/>
+    <w:lsdException w:name="Medium List 1 Accent 1" w:semiHidden="0" w:uiPriority="65" w:unhideWhenUsed="0"/>
+    <w:lsdException w:name="Revision" w:unhideWhenUsed="0"/>
+    <w:lsdException w:name="List Paragraph" w:semiHidden="0" w:uiPriority="34" w:unhideWhenUsed="0" w:qFormat="1"/>
+    <w:lsdException w:name="Quote" w:semiHidden="0" w:uiPriority="29" w:unhideWhenUsed="0" w:qFormat="1"/>
+    <w:lsdException w:name="Intense Quote" w:semiHidden="0" w:uiPriority="30" w:unhideWhenUsed="0" w:qFormat="1"/>
+    <w:lsdException w:name="Medium List 2 Accent 1" w:semiHidden="0" w:uiPriority="66" w:unhideWhenUsed="0"/>
+    <w:lsdException w:name="Medium Grid 1 Accent 1" w:semiHidden="0" w:uiPriority="67" w:unhideWhenUsed="0"/>
+    <w:lsdException w:name="Medium Grid 2 Accent 1" w:semiHidden="0" w:uiPriority="68" w:unhideWhenUsed="0"/>
+    <w:lsdException w:name="Medium Grid 3 Accent 1" w:semiHidden="0" w:uiPriority="69" w:unhideWhenUsed="0"/>
+    <w:lsdException w:name="Dark List Accent 1" w:semiHidden="0" w:uiPriority="70" w:unhideWhenUsed="0"/>
+    <w:lsdException w:name="Colorful Shading Accent 1" w:semiHidden="0" w:uiPriority="71" w:unhideWhenUsed="0"/>
+    <w:lsdException w:name="Colorful List Accent 1" w:semiHidden="0" w:uiPriority="72" w:unhideWhenUsed="0"/>
+    <w:lsdException w:name="Colorful Grid Accent 1" w:semiHidden="0" w:uiPriority="73" w:unhideWhenUsed="0"/>
+    <w:lsdException w:name="Light Shading Accent 2" w:semiHidden="0" w:uiPriority="60" w:unhideWhenUsed="0"/>
+    <w:lsdException w:name="Light List Accent 2" w:semiHidden="0" w:uiPriority="61" w:unhideWhenUsed="0"/>
+    <w:lsdException w:name="Light Grid Accent 2" w:semiHidden="0" w:uiPriority="62" w:unhideWhenUsed="0"/>
+    <w:lsdException w:name="Medium Shading 1 Accent 2" w:semiHidden="0" w:uiPriority="63" w:unhideWhenUsed="0"/>
+    <w:lsdException w:name="Medium Shading 2 Accent 2" w:semiHidden="0" w:uiPriority="64" w:unhideWhenUsed="0"/>
+    <w:lsdException w:name="Medium List 1 Accent 2" w:semiHidden="0" w:uiPriority="65" w:unhideWhenUsed="0"/>
+    <w:lsdException w:name="Medium List 2 Accent 2" w:semiHidden="0" w:uiPriority="66" w:unhideWhenUsed="0"/>
+    <w:lsdException w:name="Medium Grid 1 Accent 2" w:semiHidden="0" w:uiPriority="67" w:unhideWhenUsed="0"/>
+    <w:lsdException w:name="Medium Grid 2 Accent 2" w:semiHidden="0" w:uiPriority="68" w:unhideWhenUsed="0"/>
+    <w:lsdException w:name="Medium Grid 3 Accent 2" w:semiHidden="0" w:uiPriority="69" w:unhideWhenUsed="0"/>
+    <w:lsdException w:name="Dark List Accent 2" w:semiHidden="0" w:uiPriority="70" w:unhideWhenUsed="0"/>
+    <w:lsdException w:name="Colorful Shading Accent 2" w:semiHidden="0" w:uiPriority="71" w:unhideWhenUsed="0"/>
+    <w:lsdException w:name="Colorful List Accent 2" w:semiHidden="0" w:uiPriority="72" w:unhideWhenUsed="0"/>
+    <w:lsdException w:name="Colorful Grid Accent 2" w:semiHidden="0" w:uiPriority="73" w:unhideWhenUsed="0"/>
+    <w:lsdException w:name="Light Shading Accent 3" w:semiHidden="0" w:uiPriority="60" w:unhideWhenUsed="0"/>
+    <w:lsdException w:name="Light List Accent 3" w:semiHidden="0" w:uiPriority="61" w:unhideWhenUsed="0"/>
+    <w:lsdException w:name="Light Grid Accent 3" w:semiHidden="0" w:uiPriority="62" w:unhideWhenUsed="0"/>
+    <w:lsdException w:name="Medium Shading 1 Accent 3" w:semiHidden="0" w:uiPriority="63" w:unhideWhenUsed="0"/>
+    <w:lsdException w:name="Medium Shading 2 Accent 3" w:semiHidden="0" w:uiPriority="64" w:unhideWhenUsed="0"/>
+    <w:lsdException w:name="Medium List 1 Accent 3" w:semiHidden="0" w:uiPriority="65" w:unhideWhenUsed="0"/>
+    <w:lsdException w:name="Medium List 2 Accent 3" w:semiHidden="0" w:uiPriority="66" w:unhideWhenUsed="0"/>
+    <w:lsdException w:name="Medium Grid 1 Accent 3" w:semiHidden="0" w:uiPriority="67" w:unhideWhenUsed="0"/>
+    <w:lsdException w:name="Medium Grid 2 Accent 3" w:semiHidden="0" w:uiPriority="68" w:unhideWhenUsed="0"/>
+    <w:lsdException w:name="Medium Grid 3 Accent 3" w:semiHidden="0" w:uiPriority="69" w:unhideWhenUsed="0"/>
+    <w:lsdException w:name="Dark List Accent 3" w:semiHidden="0" w:uiPriority="70" w:unhideWhenUsed="0"/>
+    <w:lsdException w:name="Colorful Shading Accent 3" w:semiHidden="0" w:uiPriority="71" w:unhideWhenUsed="0"/>
+    <w:lsdException w:name="Colorful List Accent 3" w:semiHidden="0" w:uiPriority="72" w:unhideWhenUsed="0"/>
+    <w:lsdException w:name="Colorful Grid Accent 3" w:semiHidden="0" w:uiPriority="73" w:unhideWhenUsed="0"/>
+    <w:lsdException w:name="Light Shading Accent 4" w:semiHidden="0" w:uiPriority="60" w:unhideWhenUsed="0"/>
+    <w:lsdException w:name="Light List Accent 4" w:semiHidden="0" w:uiPriority="61" w:unhideWhenUsed="0"/>
+    <w:lsdException w:name="Light Grid Accent 4" w:semiHidden="0" w:uiPriority="62" w:unhideWhenUsed="0"/>
+    <w:lsdException w:name="Medium Shading 1 Accent 4" w:semiHidden="0" w:uiPriority="63" w:unhideWhenUsed="0"/>
+    <w:lsdException w:name="Medium Shading 2 Accent 4" w:semiHidden="0" w:uiPriority="64" w:unhideWhenUsed="0"/>
+    <w:lsdException w:name="Medium List 1 Accent 4" w:semiHidden="0" w:uiPriority="65" w:unhideWhenUsed="0"/>
+    <w:lsdException w:name="Medium List 2 Accent 4" w:semiHidden="0" w:uiPriority="66" w:unhideWhenUsed="0"/>
+    <w:lsdException w:name="Medium Grid 1 Accent 4" w:semiHidden="0" w:uiPriority="67" w:unhideWhenUsed="0"/>
+    <w:lsdException w:name="Medium Grid 2 Accent 4" w:semiHidden="0" w:uiPriority="68" w:unhideWhenUsed="0"/>
+    <w:lsdException w:name="Medium Grid 3 Accent 4" w:semiHidden="0" w:uiPriority="69" w:unhideWhenUsed="0"/>
+    <w:lsdException w:name="Dark List Accent 4" w:semiHidden="0" w:uiPriority="70" w:unhideWhenUsed="0"/>
+    <w:lsdException w:name="Colorful Shading Accent 4" w:semiHidden="0" w:uiPriority="71" w:unhideWhenUsed="0"/>
+    <w:lsdException w:name="Colorful List Accent 4" w:semiHidden="0" w:uiPriority="72" w:unhideWhenUsed="0"/>
+    <w:lsdException w:name="Colorful Grid Accent 4" w:semiHidden="0" w:uiPriority="73" w:unhideWhenUsed="0"/>
+    <w:lsdException w:name="Light Shading Accent 5" w:semiHidden="0" w:uiPriority="60" w:unhideWhenUsed="0"/>
+    <w:lsdException w:name="Light List Accent 5" w:semiHidden="0" w:uiPriority="61" w:unhideWhenUsed="0"/>
+    <w:lsdException w:name="Light Grid Accent 5" w:semiHidden="0" w:uiPriority="62" w:unhideWhenUsed="0"/>
+    <w:lsdException w:name="Medium Shading 1 Accent 5" w:semiHidden="0" w:uiPriority="63" w:unhideWhenUsed="0"/>
+    <w:lsdException w:name="Medium Shading 2 Accent 5" w:semiHidden="0" w:uiPriority="64" w:unhideWhenUsed="0"/>
+    <w:lsdException w:name="Medium List 1 Accent 5" w:semiHidden="0" w:uiPriority="65" w:unhideWhenUsed="0"/>
+    <w:lsdException w:name="Medium List 2 Accent 5" w:semiHidden="0" w:uiPriority="66" w:unhideWhenUsed="0"/>
+    <w:lsdException w:name="Medium Grid 1 Accent 5" w:semiHidden="0" w:uiPriority="67" w:unhideWhenUsed="0"/>
+    <w:lsdException w:name="Medium Grid 2 Accent 5" w:semiHidden="0" w:uiPriority="68" w:unhideWhenUsed="0"/>
+    <w:lsdException w:name="Medium Grid 3 Accent 5" w:semiHidden="0" w:uiPriority="69" w:unhideWhenUsed="0"/>
+    <w:lsdException w:name="Dark List Accent 5" w:semiHidden="0" w:uiPriority="70" w:unhideWhenUsed="0"/>
+    <w:lsdException w:name="Colorful Shading Accent 5" w:semiHidden="0" w:uiPriority="71" w:unhideWhenUsed="0"/>
+    <w:lsdException w:name="Colorful List Accent 5" w:semiHidden="0" w:uiPriority="72" w:unhideWhenUsed="0"/>
+    <w:lsdException w:name="Colorful Grid Accent 5" w:semiHidden="0" w:uiPriority="73" w:unhideWhenUsed="0"/>
+    <w:lsdException w:name="Light Shading Accent 6" w:semiHidden="0" w:uiPriority="60" w:unhideWhenUsed="0"/>
+    <w:lsdException w:name="Light List Accent 6" w:semiHidden="0" w:uiPriority="61" w:unhideWhenUsed="0"/>
+    <w:lsdException w:name="Light Grid Accent 6" w:semiHidden="0" w:uiPriority="62" w:unhideWhenUsed="0"/>
+    <w:lsdException w:name="Medium Shading 1 Accent 6" w:semiHidden="0" w:uiPriority="63" w:unhideWhenUsed="0"/>
+    <w:lsdException w:name="Medium Shading 2 Accent 6" w:semiHidden="0" w:uiPriority="64" w:unhideWhenUsed="0"/>
+    <w:lsdException w:name="Medium List 1 Accent 6" w:semiHidden="0" w:uiPriority="65" w:unhideWhenUsed="0"/>
+    <w:lsdException w:name="Medium List 2 Accent 6" w:semiHidden="0" w:uiPriority="66" w:unhideWhenUsed="0"/>
+    <w:lsdException w:name="Medium Grid 1 Accent 6" w:semiHidden="0" w:uiPriority="67" w:unhideWhenUsed="0"/>
+    <w:lsdException w:name="Medium Grid 2 Accent 6" w:semiHidden="0" w:uiPriority="68" w:unhideWhenUsed="0"/>
+    <w:lsdException w:name="Medium Grid 3 Accent 6" w:semiHidden="0" w:uiPriority="69" w:unhideWhenUsed="0"/>
+    <w:lsdException w:name="Dark List Accent 6" w:semiHidden="0" w:uiPriority="70" w:unhideWhenUsed="0"/>
+    <w:lsdException w:name="Colorful Shading Accent 6" w:semiHidden="0" w:uiPriority="71" w:unhideWhenUsed="0"/>
+    <w:lsdException w:name="Colorful List Accent 6" w:semiHidden="0" w:uiPriority="72" w:unhideWhenUsed="0"/>
+    <w:lsdException w:name="Colorful Grid Accent 6" w:semiHidden="0" w:uiPriority="73" w:unhideWhenUsed="0"/>
+    <w:lsdException w:name="Subtle Emphasis" w:semiHidden="0" w:uiPriority="19" w:unhideWhenUsed="0" w:qFormat="1"/>
+    <w:lsdException w:name="Intense Emphasis" w:semiHidden="0" w:uiPriority="21" w:unhideWhenUsed="0" w:qFormat="1"/>
+    <w:lsdException w:name="Subtle Reference" w:semiHidden="0" w:uiPriority="31" w:unhideWhenUsed="0" w:qFormat="1"/>
+    <w:lsdException w:name="Intense Reference" w:semiHidden="0" w:uiPriority="32" w:unhideWhenUsed="0" w:qFormat="1"/>
+    <w:lsdException w:name="Book Title" w:semiHidden="0" w:uiPriority="33" w:unhideWhenUsed="0" w:qFormat="1"/>
+    <w:lsdException w:name="Bibliography" w:uiPriority="37"/>
+    <w:lsdException w:name="TOC Heading" w:uiPriority="39" w:qFormat="1"/>
   </w:latentStyles>
   <w:style w:type="paragraph" w:default="1" w:styleId="Normal">
     <w:name w:val="Normal"/>
@@ -3060,6 +3110,7 @@
     <w:uiPriority w:val="39"/>
     <w:rsid w:val="00504523"/>
     <w:tblPr>
+      <w:tblInd w:w="0" w:type="dxa"/>
       <w:tblBorders>
         <w:top w:val="single" w:sz="4" w:space="0" w:color="auto"/>
         <w:left w:val="single" w:sz="4" w:space="0" w:color="auto"/>
@@ -3068,6 +3119,522 @@
         <w:insideH w:val="single" w:sz="4" w:space="0" w:color="auto"/>
         <w:insideV w:val="single" w:sz="4" w:space="0" w:color="auto"/>
       </w:tblBorders>
+      <w:tblCellMar>
+        <w:top w:w="0" w:type="dxa"/>
+        <w:left w:w="108" w:type="dxa"/>
+        <w:bottom w:w="0" w:type="dxa"/>
+        <w:right w:w="108" w:type="dxa"/>
+      </w:tblCellMar>
+    </w:tblPr>
+  </w:style>
+</w:styles>
+</file>
+
+<file path=word/stylesWithEffects.xml><?xml version="1.0" encoding="utf-8"?>
+<w:styles xmlns:wpc="http://schemas.microsoft.com/office/word/2010/wordprocessingCanvas" xmlns:mo="http://schemas.microsoft.com/office/mac/office/2008/main" xmlns:mc="http://schemas.openxmlformats.org/markup-compatibility/2006" xmlns:mv="urn:schemas-microsoft-com:mac:vml" xmlns:o="urn:schemas-microsoft-com:office:office" xmlns:r="http://schemas.openxmlformats.org/officeDocument/2006/relationships" xmlns:m="http://schemas.openxmlformats.org/officeDocument/2006/math" xmlns:v="urn:schemas-microsoft-com:vml" xmlns:wp14="http://schemas.microsoft.com/office/word/2010/wordprocessingDrawing" xmlns:wp="http://schemas.openxmlformats.org/drawingml/2006/wordprocessingDrawing" xmlns:w10="urn:schemas-microsoft-com:office:word" xmlns:w="http://schemas.openxmlformats.org/wordprocessingml/2006/main" xmlns:w14="http://schemas.microsoft.com/office/word/2010/wordml" xmlns:wpg="http://schemas.microsoft.com/office/word/2010/wordprocessingGroup" xmlns:wpi="http://schemas.microsoft.com/office/word/2010/wordprocessingInk" xmlns:wne="http://schemas.microsoft.com/office/word/2006/wordml" xmlns:wps="http://schemas.microsoft.com/office/word/2010/wordprocessingShape" mc:Ignorable="w14 wp14">
+  <w:docDefaults>
+    <w:rPrDefault>
+      <w:rPr>
+        <w:rFonts w:asciiTheme="minorHAnsi" w:eastAsiaTheme="minorHAnsi" w:hAnsiTheme="minorHAnsi" w:cstheme="minorBidi"/>
+        <w:sz w:val="24"/>
+        <w:szCs w:val="24"/>
+        <w:lang w:val="en-US" w:eastAsia="en-US" w:bidi="ar-SA"/>
+      </w:rPr>
+    </w:rPrDefault>
+    <w:pPrDefault/>
+  </w:docDefaults>
+  <w:latentStyles w:defLockedState="0" w:defUIPriority="99" w:defSemiHidden="1" w:defUnhideWhenUsed="1" w:defQFormat="0" w:count="276">
+    <w:lsdException w:name="Normal" w:semiHidden="0" w:uiPriority="0" w:unhideWhenUsed="0" w:qFormat="1"/>
+    <w:lsdException w:name="heading 1" w:semiHidden="0" w:uiPriority="9" w:unhideWhenUsed="0" w:qFormat="1"/>
+    <w:lsdException w:name="heading 2" w:uiPriority="9" w:qFormat="1"/>
+    <w:lsdException w:name="heading 3" w:uiPriority="9" w:qFormat="1"/>
+    <w:lsdException w:name="heading 4" w:uiPriority="9" w:qFormat="1"/>
+    <w:lsdException w:name="heading 5" w:uiPriority="9" w:qFormat="1"/>
+    <w:lsdException w:name="heading 6" w:uiPriority="9" w:qFormat="1"/>
+    <w:lsdException w:name="heading 7" w:uiPriority="9" w:qFormat="1"/>
+    <w:lsdException w:name="heading 8" w:uiPriority="9" w:qFormat="1"/>
+    <w:lsdException w:name="heading 9" w:uiPriority="9" w:qFormat="1"/>
+    <w:lsdException w:name="toc 1" w:uiPriority="39"/>
+    <w:lsdException w:name="toc 2" w:uiPriority="39"/>
+    <w:lsdException w:name="toc 3" w:uiPriority="39"/>
+    <w:lsdException w:name="toc 4" w:uiPriority="39"/>
+    <w:lsdException w:name="toc 5" w:uiPriority="39"/>
+    <w:lsdException w:name="toc 6" w:uiPriority="39"/>
+    <w:lsdException w:name="toc 7" w:uiPriority="39"/>
+    <w:lsdException w:name="toc 8" w:uiPriority="39"/>
+    <w:lsdException w:name="toc 9" w:uiPriority="39"/>
+    <w:lsdException w:name="caption" w:uiPriority="35" w:qFormat="1"/>
+    <w:lsdException w:name="Title" w:semiHidden="0" w:uiPriority="10" w:unhideWhenUsed="0" w:qFormat="1"/>
+    <w:lsdException w:name="Default Paragraph Font" w:uiPriority="1"/>
+    <w:lsdException w:name="Subtitle" w:semiHidden="0" w:uiPriority="11" w:unhideWhenUsed="0" w:qFormat="1"/>
+    <w:lsdException w:name="Strong" w:semiHidden="0" w:uiPriority="22" w:unhideWhenUsed="0" w:qFormat="1"/>
+    <w:lsdException w:name="Emphasis" w:semiHidden="0" w:uiPriority="20" w:unhideWhenUsed="0" w:qFormat="1"/>
+    <w:lsdException w:name="Table Grid" w:semiHidden="0" w:uiPriority="39" w:unhideWhenUsed="0"/>
+    <w:lsdException w:name="Note Level 1" w:semiHidden="0" w:unhideWhenUsed="0"/>
+    <w:lsdException w:name="Note Level 2" w:semiHidden="0" w:unhideWhenUsed="0"/>
+    <w:lsdException w:name="Note Level 3" w:semiHidden="0" w:unhideWhenUsed="0"/>
+    <w:lsdException w:name="Note Level 4" w:semiHidden="0" w:unhideWhenUsed="0"/>
+    <w:lsdException w:name="Note Level 5" w:semiHidden="0" w:unhideWhenUsed="0"/>
+    <w:lsdException w:name="Note Level 6" w:semiHidden="0" w:unhideWhenUsed="0"/>
+    <w:lsdException w:name="Note Level 7" w:semiHidden="0" w:unhideWhenUsed="0"/>
+    <w:lsdException w:name="Note Level 8" w:semiHidden="0" w:unhideWhenUsed="0"/>
+    <w:lsdException w:name="Note Level 9" w:semiHidden="0" w:unhideWhenUsed="0"/>
+    <w:lsdException w:name="Placeholder Text" w:unhideWhenUsed="0"/>
+    <w:lsdException w:name="No Spacing" w:semiHidden="0" w:uiPriority="1" w:unhideWhenUsed="0" w:qFormat="1"/>
+    <w:lsdException w:name="Light Shading" w:semiHidden="0" w:uiPriority="60" w:unhideWhenUsed="0"/>
+    <w:lsdException w:name="Light List" w:semiHidden="0" w:uiPriority="61" w:unhideWhenUsed="0"/>
+    <w:lsdException w:name="Light Grid" w:semiHidden="0" w:uiPriority="62" w:unhideWhenUsed="0"/>
+    <w:lsdException w:name="Medium Shading 1" w:semiHidden="0" w:uiPriority="63" w:unhideWhenUsed="0"/>
+    <w:lsdException w:name="Medium Shading 2" w:semiHidden="0" w:uiPriority="64" w:unhideWhenUsed="0"/>
+    <w:lsdException w:name="Medium List 1" w:semiHidden="0" w:uiPriority="65" w:unhideWhenUsed="0"/>
+    <w:lsdException w:name="Medium List 2" w:semiHidden="0" w:uiPriority="66" w:unhideWhenUsed="0"/>
+    <w:lsdException w:name="Medium Grid 1" w:semiHidden="0" w:uiPriority="67" w:unhideWhenUsed="0"/>
+    <w:lsdException w:name="Medium Grid 2" w:semiHidden="0" w:uiPriority="68" w:unhideWhenUsed="0"/>
+    <w:lsdException w:name="Medium Grid 3" w:semiHidden="0" w:uiPriority="69" w:unhideWhenUsed="0"/>
+    <w:lsdException w:name="Dark List" w:semiHidden="0" w:uiPriority="70" w:unhideWhenUsed="0"/>
+    <w:lsdException w:name="Colorful Shading" w:semiHidden="0" w:uiPriority="71" w:unhideWhenUsed="0"/>
+    <w:lsdException w:name="Colorful List" w:semiHidden="0" w:uiPriority="72" w:unhideWhenUsed="0"/>
+    <w:lsdException w:name="Colorful Grid" w:semiHidden="0" w:uiPriority="73" w:unhideWhenUsed="0"/>
+    <w:lsdException w:name="Light Shading Accent 1" w:semiHidden="0" w:uiPriority="60" w:unhideWhenUsed="0"/>
+    <w:lsdException w:name="Light List Accent 1" w:semiHidden="0" w:uiPriority="61" w:unhideWhenUsed="0"/>
+    <w:lsdException w:name="Light Grid Accent 1" w:semiHidden="0" w:uiPriority="62" w:unhideWhenUsed="0"/>
+    <w:lsdException w:name="Medium Shading 1 Accent 1" w:semiHidden="0" w:uiPriority="63" w:unhideWhenUsed="0"/>
+    <w:lsdException w:name="Medium Shading 2 Accent 1" w:semiHidden="0" w:uiPriority="64" w:unhideWhenUsed="0"/>
+    <w:lsdException w:name="Medium List 1 Accent 1" w:semiHidden="0" w:uiPriority="65" w:unhideWhenUsed="0"/>
+    <w:lsdException w:name="Revision" w:unhideWhenUsed="0"/>
+    <w:lsdException w:name="List Paragraph" w:semiHidden="0" w:uiPriority="34" w:unhideWhenUsed="0" w:qFormat="1"/>
+    <w:lsdException w:name="Quote" w:semiHidden="0" w:uiPriority="29" w:unhideWhenUsed="0" w:qFormat="1"/>
+    <w:lsdException w:name="Intense Quote" w:semiHidden="0" w:uiPriority="30" w:unhideWhenUsed="0" w:qFormat="1"/>
+    <w:lsdException w:name="Medium List 2 Accent 1" w:semiHidden="0" w:uiPriority="66" w:unhideWhenUsed="0"/>
+    <w:lsdException w:name="Medium Grid 1 Accent 1" w:semiHidden="0" w:uiPriority="67" w:unhideWhenUsed="0"/>
+    <w:lsdException w:name="Medium Grid 2 Accent 1" w:semiHidden="0" w:uiPriority="68" w:unhideWhenUsed="0"/>
+    <w:lsdException w:name="Medium Grid 3 Accent 1" w:semiHidden="0" w:uiPriority="69" w:unhideWhenUsed="0"/>
+    <w:lsdException w:name="Dark List Accent 1" w:semiHidden="0" w:uiPriority="70" w:unhideWhenUsed="0"/>
+    <w:lsdException w:name="Colorful Shading Accent 1" w:semiHidden="0" w:uiPriority="71" w:unhideWhenUsed="0"/>
+    <w:lsdException w:name="Colorful List Accent 1" w:semiHidden="0" w:uiPriority="72" w:unhideWhenUsed="0"/>
+    <w:lsdException w:name="Colorful Grid Accent 1" w:semiHidden="0" w:uiPriority="73" w:unhideWhenUsed="0"/>
+    <w:lsdException w:name="Light Shading Accent 2" w:semiHidden="0" w:uiPriority="60" w:unhideWhenUsed="0"/>
+    <w:lsdException w:name="Light List Accent 2" w:semiHidden="0" w:uiPriority="61" w:unhideWhenUsed="0"/>
+    <w:lsdException w:name="Light Grid Accent 2" w:semiHidden="0" w:uiPriority="62" w:unhideWhenUsed="0"/>
+    <w:lsdException w:name="Medium Shading 1 Accent 2" w:semiHidden="0" w:uiPriority="63" w:unhideWhenUsed="0"/>
+    <w:lsdException w:name="Medium Shading 2 Accent 2" w:semiHidden="0" w:uiPriority="64" w:unhideWhenUsed="0"/>
+    <w:lsdException w:name="Medium List 1 Accent 2" w:semiHidden="0" w:uiPriority="65" w:unhideWhenUsed="0"/>
+    <w:lsdException w:name="Medium List 2 Accent 2" w:semiHidden="0" w:uiPriority="66" w:unhideWhenUsed="0"/>
+    <w:lsdException w:name="Medium Grid 1 Accent 2" w:semiHidden="0" w:uiPriority="67" w:unhideWhenUsed="0"/>
+    <w:lsdException w:name="Medium Grid 2 Accent 2" w:semiHidden="0" w:uiPriority="68" w:unhideWhenUsed="0"/>
+    <w:lsdException w:name="Medium Grid 3 Accent 2" w:semiHidden="0" w:uiPriority="69" w:unhideWhenUsed="0"/>
+    <w:lsdException w:name="Dark List Accent 2" w:semiHidden="0" w:uiPriority="70" w:unhideWhenUsed="0"/>
+    <w:lsdException w:name="Colorful Shading Accent 2" w:semiHidden="0" w:uiPriority="71" w:unhideWhenUsed="0"/>
+    <w:lsdException w:name="Colorful List Accent 2" w:semiHidden="0" w:uiPriority="72" w:unhideWhenUsed="0"/>
+    <w:lsdException w:name="Colorful Grid Accent 2" w:semiHidden="0" w:uiPriority="73" w:unhideWhenUsed="0"/>
+    <w:lsdException w:name="Light Shading Accent 3" w:semiHidden="0" w:uiPriority="60" w:unhideWhenUsed="0"/>
+    <w:lsdException w:name="Light List Accent 3" w:semiHidden="0" w:uiPriority="61" w:unhideWhenUsed="0"/>
+    <w:lsdException w:name="Light Grid Accent 3" w:semiHidden="0" w:uiPriority="62" w:unhideWhenUsed="0"/>
+    <w:lsdException w:name="Medium Shading 1 Accent 3" w:semiHidden="0" w:uiPriority="63" w:unhideWhenUsed="0"/>
+    <w:lsdException w:name="Medium Shading 2 Accent 3" w:semiHidden="0" w:uiPriority="64" w:unhideWhenUsed="0"/>
+    <w:lsdException w:name="Medium List 1 Accent 3" w:semiHidden="0" w:uiPriority="65" w:unhideWhenUsed="0"/>
+    <w:lsdException w:name="Medium List 2 Accent 3" w:semiHidden="0" w:uiPriority="66" w:unhideWhenUsed="0"/>
+    <w:lsdException w:name="Medium Grid 1 Accent 3" w:semiHidden="0" w:uiPriority="67" w:unhideWhenUsed="0"/>
+    <w:lsdException w:name="Medium Grid 2 Accent 3" w:semiHidden="0" w:uiPriority="68" w:unhideWhenUsed="0"/>
+    <w:lsdException w:name="Medium Grid 3 Accent 3" w:semiHidden="0" w:uiPriority="69" w:unhideWhenUsed="0"/>
+    <w:lsdException w:name="Dark List Accent 3" w:semiHidden="0" w:uiPriority="70" w:unhideWhenUsed="0"/>
+    <w:lsdException w:name="Colorful Shading Accent 3" w:semiHidden="0" w:uiPriority="71" w:unhideWhenUsed="0"/>
+    <w:lsdException w:name="Colorful List Accent 3" w:semiHidden="0" w:uiPriority="72" w:unhideWhenUsed="0"/>
+    <w:lsdException w:name="Colorful Grid Accent 3" w:semiHidden="0" w:uiPriority="73" w:unhideWhenUsed="0"/>
+    <w:lsdException w:name="Light Shading Accent 4" w:semiHidden="0" w:uiPriority="60" w:unhideWhenUsed="0"/>
+    <w:lsdException w:name="Light List Accent 4" w:semiHidden="0" w:uiPriority="61" w:unhideWhenUsed="0"/>
+    <w:lsdException w:name="Light Grid Accent 4" w:semiHidden="0" w:uiPriority="62" w:unhideWhenUsed="0"/>
+    <w:lsdException w:name="Medium Shading 1 Accent 4" w:semiHidden="0" w:uiPriority="63" w:unhideWhenUsed="0"/>
+    <w:lsdException w:name="Medium Shading 2 Accent 4" w:semiHidden="0" w:uiPriority="64" w:unhideWhenUsed="0"/>
+    <w:lsdException w:name="Medium List 1 Accent 4" w:semiHidden="0" w:uiPriority="65" w:unhideWhenUsed="0"/>
+    <w:lsdException w:name="Medium List 2 Accent 4" w:semiHidden="0" w:uiPriority="66" w:unhideWhenUsed="0"/>
+    <w:lsdException w:name="Medium Grid 1 Accent 4" w:semiHidden="0" w:uiPriority="67" w:unhideWhenUsed="0"/>
+    <w:lsdException w:name="Medium Grid 2 Accent 4" w:semiHidden="0" w:uiPriority="68" w:unhideWhenUsed="0"/>
+    <w:lsdException w:name="Medium Grid 3 Accent 4" w:semiHidden="0" w:uiPriority="69" w:unhideWhenUsed="0"/>
+    <w:lsdException w:name="Dark List Accent 4" w:semiHidden="0" w:uiPriority="70" w:unhideWhenUsed="0"/>
+    <w:lsdException w:name="Colorful Shading Accent 4" w:semiHidden="0" w:uiPriority="71" w:unhideWhenUsed="0"/>
+    <w:lsdException w:name="Colorful List Accent 4" w:semiHidden="0" w:uiPriority="72" w:unhideWhenUsed="0"/>
+    <w:lsdException w:name="Colorful Grid Accent 4" w:semiHidden="0" w:uiPriority="73" w:unhideWhenUsed="0"/>
+    <w:lsdException w:name="Light Shading Accent 5" w:semiHidden="0" w:uiPriority="60" w:unhideWhenUsed="0"/>
+    <w:lsdException w:name="Light List Accent 5" w:semiHidden="0" w:uiPriority="61" w:unhideWhenUsed="0"/>
+    <w:lsdException w:name="Light Grid Accent 5" w:semiHidden="0" w:uiPriority="62" w:unhideWhenUsed="0"/>
+    <w:lsdException w:name="Medium Shading 1 Accent 5" w:semiHidden="0" w:uiPriority="63" w:unhideWhenUsed="0"/>
+    <w:lsdException w:name="Medium Shading 2 Accent 5" w:semiHidden="0" w:uiPriority="64" w:unhideWhenUsed="0"/>
+    <w:lsdException w:name="Medium List 1 Accent 5" w:semiHidden="0" w:uiPriority="65" w:unhideWhenUsed="0"/>
+    <w:lsdException w:name="Medium List 2 Accent 5" w:semiHidden="0" w:uiPriority="66" w:unhideWhenUsed="0"/>
+    <w:lsdException w:name="Medium Grid 1 Accent 5" w:semiHidden="0" w:uiPriority="67" w:unhideWhenUsed="0"/>
+    <w:lsdException w:name="Medium Grid 2 Accent 5" w:semiHidden="0" w:uiPriority="68" w:unhideWhenUsed="0"/>
+    <w:lsdException w:name="Medium Grid 3 Accent 5" w:semiHidden="0" w:uiPriority="69" w:unhideWhenUsed="0"/>
+    <w:lsdException w:name="Dark List Accent 5" w:semiHidden="0" w:uiPriority="70" w:unhideWhenUsed="0"/>
+    <w:lsdException w:name="Colorful Shading Accent 5" w:semiHidden="0" w:uiPriority="71" w:unhideWhenUsed="0"/>
+    <w:lsdException w:name="Colorful List Accent 5" w:semiHidden="0" w:uiPriority="72" w:unhideWhenUsed="0"/>
+    <w:lsdException w:name="Colorful Grid Accent 5" w:semiHidden="0" w:uiPriority="73" w:unhideWhenUsed="0"/>
+    <w:lsdException w:name="Light Shading Accent 6" w:semiHidden="0" w:uiPriority="60" w:unhideWhenUsed="0"/>
+    <w:lsdException w:name="Light List Accent 6" w:semiHidden="0" w:uiPriority="61" w:unhideWhenUsed="0"/>
+    <w:lsdException w:name="Light Grid Accent 6" w:semiHidden="0" w:uiPriority="62" w:unhideWhenUsed="0"/>
+    <w:lsdException w:name="Medium Shading 1 Accent 6" w:semiHidden="0" w:uiPriority="63" w:unhideWhenUsed="0"/>
+    <w:lsdException w:name="Medium Shading 2 Accent 6" w:semiHidden="0" w:uiPriority="64" w:unhideWhenUsed="0"/>
+    <w:lsdException w:name="Medium List 1 Accent 6" w:semiHidden="0" w:uiPriority="65" w:unhideWhenUsed="0"/>
+    <w:lsdException w:name="Medium List 2 Accent 6" w:semiHidden="0" w:uiPriority="66" w:unhideWhenUsed="0"/>
+    <w:lsdException w:name="Medium Grid 1 Accent 6" w:semiHidden="0" w:uiPriority="67" w:unhideWhenUsed="0"/>
+    <w:lsdException w:name="Medium Grid 2 Accent 6" w:semiHidden="0" w:uiPriority="68" w:unhideWhenUsed="0"/>
+    <w:lsdException w:name="Medium Grid 3 Accent 6" w:semiHidden="0" w:uiPriority="69" w:unhideWhenUsed="0"/>
+    <w:lsdException w:name="Dark List Accent 6" w:semiHidden="0" w:uiPriority="70" w:unhideWhenUsed="0"/>
+    <w:lsdException w:name="Colorful Shading Accent 6" w:semiHidden="0" w:uiPriority="71" w:unhideWhenUsed="0"/>
+    <w:lsdException w:name="Colorful List Accent 6" w:semiHidden="0" w:uiPriority="72" w:unhideWhenUsed="0"/>
+    <w:lsdException w:name="Colorful Grid Accent 6" w:semiHidden="0" w:uiPriority="73" w:unhideWhenUsed="0"/>
+    <w:lsdException w:name="Subtle Emphasis" w:semiHidden="0" w:uiPriority="19" w:unhideWhenUsed="0" w:qFormat="1"/>
+    <w:lsdException w:name="Intense Emphasis" w:semiHidden="0" w:uiPriority="21" w:unhideWhenUsed="0" w:qFormat="1"/>
+    <w:lsdException w:name="Subtle Reference" w:semiHidden="0" w:uiPriority="31" w:unhideWhenUsed="0" w:qFormat="1"/>
+    <w:lsdException w:name="Intense Reference" w:semiHidden="0" w:uiPriority="32" w:unhideWhenUsed="0" w:qFormat="1"/>
+    <w:lsdException w:name="Book Title" w:semiHidden="0" w:uiPriority="33" w:unhideWhenUsed="0" w:qFormat="1"/>
+    <w:lsdException w:name="Bibliography" w:uiPriority="37"/>
+    <w:lsdException w:name="TOC Heading" w:uiPriority="39" w:qFormat="1"/>
+  </w:latentStyles>
+  <w:style w:type="paragraph" w:default="1" w:styleId="Normal">
+    <w:name w:val="Normal"/>
+    <w:qFormat/>
+  </w:style>
+  <w:style w:type="paragraph" w:styleId="Heading1">
+    <w:name w:val="heading 1"/>
+    <w:basedOn w:val="Normal"/>
+    <w:next w:val="Normal"/>
+    <w:link w:val="Heading1Char"/>
+    <w:uiPriority w:val="9"/>
+    <w:qFormat/>
+    <w:rsid w:val="006A3044"/>
+    <w:pPr>
+      <w:keepNext/>
+      <w:keepLines/>
+      <w:spacing w:before="480" w:line="276" w:lineRule="auto"/>
+      <w:outlineLvl w:val="0"/>
+    </w:pPr>
+    <w:rPr>
+      <w:rFonts w:asciiTheme="majorHAnsi" w:eastAsiaTheme="majorEastAsia" w:hAnsiTheme="majorHAnsi" w:cstheme="majorBidi"/>
+      <w:b/>
+      <w:bCs/>
+      <w:color w:val="2F5496" w:themeColor="accent1" w:themeShade="BF"/>
+      <w:sz w:val="28"/>
+      <w:szCs w:val="28"/>
+      <w:lang w:bidi="en-US"/>
+    </w:rPr>
+  </w:style>
+  <w:style w:type="paragraph" w:styleId="Heading2">
+    <w:name w:val="heading 2"/>
+    <w:basedOn w:val="Normal"/>
+    <w:next w:val="Normal"/>
+    <w:link w:val="Heading2Char"/>
+    <w:uiPriority w:val="9"/>
+    <w:unhideWhenUsed/>
+    <w:qFormat/>
+    <w:rsid w:val="00504523"/>
+    <w:pPr>
+      <w:keepNext/>
+      <w:keepLines/>
+      <w:spacing w:before="200"/>
+      <w:outlineLvl w:val="1"/>
+    </w:pPr>
+    <w:rPr>
+      <w:rFonts w:asciiTheme="majorHAnsi" w:eastAsiaTheme="majorEastAsia" w:hAnsiTheme="majorHAnsi" w:cstheme="majorBidi"/>
+      <w:b/>
+      <w:bCs/>
+      <w:color w:val="4472C4" w:themeColor="accent1"/>
+      <w:sz w:val="26"/>
+      <w:szCs w:val="26"/>
+    </w:rPr>
+  </w:style>
+  <w:style w:type="character" w:default="1" w:styleId="DefaultParagraphFont">
+    <w:name w:val="Default Paragraph Font"/>
+    <w:uiPriority w:val="1"/>
+    <w:semiHidden/>
+    <w:unhideWhenUsed/>
+  </w:style>
+  <w:style w:type="table" w:default="1" w:styleId="TableNormal">
+    <w:name w:val="Normal Table"/>
+    <w:uiPriority w:val="99"/>
+    <w:semiHidden/>
+    <w:unhideWhenUsed/>
+    <w:tblPr>
+      <w:tblInd w:w="0" w:type="dxa"/>
+      <w:tblCellMar>
+        <w:top w:w="0" w:type="dxa"/>
+        <w:left w:w="108" w:type="dxa"/>
+        <w:bottom w:w="0" w:type="dxa"/>
+        <w:right w:w="108" w:type="dxa"/>
+      </w:tblCellMar>
+    </w:tblPr>
+  </w:style>
+  <w:style w:type="numbering" w:default="1" w:styleId="NoList">
+    <w:name w:val="No List"/>
+    <w:uiPriority w:val="99"/>
+    <w:semiHidden/>
+    <w:unhideWhenUsed/>
+  </w:style>
+  <w:style w:type="paragraph" w:styleId="ListParagraph">
+    <w:name w:val="List Paragraph"/>
+    <w:basedOn w:val="Normal"/>
+    <w:uiPriority w:val="34"/>
+    <w:qFormat/>
+    <w:rsid w:val="007E079B"/>
+    <w:pPr>
+      <w:ind w:left="720"/>
+      <w:contextualSpacing/>
+    </w:pPr>
+  </w:style>
+  <w:style w:type="paragraph" w:styleId="FootnoteText">
+    <w:name w:val="footnote text"/>
+    <w:basedOn w:val="Normal"/>
+    <w:link w:val="FootnoteTextChar"/>
+    <w:uiPriority w:val="99"/>
+    <w:semiHidden/>
+    <w:unhideWhenUsed/>
+    <w:rsid w:val="00273E08"/>
+    <w:rPr>
+      <w:sz w:val="20"/>
+      <w:szCs w:val="20"/>
+    </w:rPr>
+  </w:style>
+  <w:style w:type="character" w:customStyle="1" w:styleId="FootnoteTextChar">
+    <w:name w:val="Footnote Text Char"/>
+    <w:basedOn w:val="DefaultParagraphFont"/>
+    <w:link w:val="FootnoteText"/>
+    <w:uiPriority w:val="99"/>
+    <w:semiHidden/>
+    <w:rsid w:val="00273E08"/>
+    <w:rPr>
+      <w:sz w:val="20"/>
+      <w:szCs w:val="20"/>
+    </w:rPr>
+  </w:style>
+  <w:style w:type="character" w:styleId="FootnoteReference">
+    <w:name w:val="footnote reference"/>
+    <w:basedOn w:val="DefaultParagraphFont"/>
+    <w:uiPriority w:val="99"/>
+    <w:semiHidden/>
+    <w:unhideWhenUsed/>
+    <w:rsid w:val="00273E08"/>
+    <w:rPr>
+      <w:vertAlign w:val="superscript"/>
+    </w:rPr>
+  </w:style>
+  <w:style w:type="paragraph" w:styleId="EndnoteText">
+    <w:name w:val="endnote text"/>
+    <w:basedOn w:val="Normal"/>
+    <w:link w:val="EndnoteTextChar"/>
+    <w:uiPriority w:val="99"/>
+    <w:semiHidden/>
+    <w:unhideWhenUsed/>
+    <w:rsid w:val="00273E08"/>
+    <w:rPr>
+      <w:sz w:val="20"/>
+      <w:szCs w:val="20"/>
+    </w:rPr>
+  </w:style>
+  <w:style w:type="character" w:customStyle="1" w:styleId="EndnoteTextChar">
+    <w:name w:val="Endnote Text Char"/>
+    <w:basedOn w:val="DefaultParagraphFont"/>
+    <w:link w:val="EndnoteText"/>
+    <w:uiPriority w:val="99"/>
+    <w:semiHidden/>
+    <w:rsid w:val="00273E08"/>
+    <w:rPr>
+      <w:sz w:val="20"/>
+      <w:szCs w:val="20"/>
+    </w:rPr>
+  </w:style>
+  <w:style w:type="character" w:styleId="EndnoteReference">
+    <w:name w:val="endnote reference"/>
+    <w:basedOn w:val="DefaultParagraphFont"/>
+    <w:uiPriority w:val="99"/>
+    <w:semiHidden/>
+    <w:unhideWhenUsed/>
+    <w:rsid w:val="00273E08"/>
+    <w:rPr>
+      <w:vertAlign w:val="superscript"/>
+    </w:rPr>
+  </w:style>
+  <w:style w:type="character" w:customStyle="1" w:styleId="Heading1Char">
+    <w:name w:val="Heading 1 Char"/>
+    <w:basedOn w:val="DefaultParagraphFont"/>
+    <w:link w:val="Heading1"/>
+    <w:uiPriority w:val="9"/>
+    <w:rsid w:val="006A3044"/>
+    <w:rPr>
+      <w:rFonts w:asciiTheme="majorHAnsi" w:eastAsiaTheme="majorEastAsia" w:hAnsiTheme="majorHAnsi" w:cstheme="majorBidi"/>
+      <w:b/>
+      <w:bCs/>
+      <w:color w:val="2F5496" w:themeColor="accent1" w:themeShade="BF"/>
+      <w:sz w:val="28"/>
+      <w:szCs w:val="28"/>
+      <w:lang w:bidi="en-US"/>
+    </w:rPr>
+  </w:style>
+  <w:style w:type="paragraph" w:styleId="Bibliography">
+    <w:name w:val="Bibliography"/>
+    <w:basedOn w:val="Normal"/>
+    <w:next w:val="Normal"/>
+    <w:uiPriority w:val="37"/>
+    <w:unhideWhenUsed/>
+    <w:rsid w:val="006A3044"/>
+    <w:pPr>
+      <w:tabs>
+        <w:tab w:val="left" w:pos="260"/>
+      </w:tabs>
+      <w:spacing w:line="480" w:lineRule="auto"/>
+      <w:ind w:left="264" w:hanging="264"/>
+    </w:pPr>
+  </w:style>
+  <w:style w:type="character" w:styleId="CommentReference">
+    <w:name w:val="annotation reference"/>
+    <w:basedOn w:val="DefaultParagraphFont"/>
+    <w:uiPriority w:val="99"/>
+    <w:semiHidden/>
+    <w:unhideWhenUsed/>
+    <w:rsid w:val="004C79B6"/>
+    <w:rPr>
+      <w:sz w:val="16"/>
+      <w:szCs w:val="16"/>
+    </w:rPr>
+  </w:style>
+  <w:style w:type="paragraph" w:styleId="CommentText">
+    <w:name w:val="annotation text"/>
+    <w:basedOn w:val="Normal"/>
+    <w:link w:val="CommentTextChar"/>
+    <w:uiPriority w:val="99"/>
+    <w:semiHidden/>
+    <w:unhideWhenUsed/>
+    <w:rsid w:val="004C79B6"/>
+    <w:rPr>
+      <w:sz w:val="20"/>
+      <w:szCs w:val="20"/>
+    </w:rPr>
+  </w:style>
+  <w:style w:type="character" w:customStyle="1" w:styleId="CommentTextChar">
+    <w:name w:val="Comment Text Char"/>
+    <w:basedOn w:val="DefaultParagraphFont"/>
+    <w:link w:val="CommentText"/>
+    <w:uiPriority w:val="99"/>
+    <w:semiHidden/>
+    <w:rsid w:val="004C79B6"/>
+    <w:rPr>
+      <w:sz w:val="20"/>
+      <w:szCs w:val="20"/>
+    </w:rPr>
+  </w:style>
+  <w:style w:type="paragraph" w:styleId="CommentSubject">
+    <w:name w:val="annotation subject"/>
+    <w:basedOn w:val="CommentText"/>
+    <w:next w:val="CommentText"/>
+    <w:link w:val="CommentSubjectChar"/>
+    <w:uiPriority w:val="99"/>
+    <w:semiHidden/>
+    <w:unhideWhenUsed/>
+    <w:rsid w:val="004C79B6"/>
+    <w:rPr>
+      <w:b/>
+      <w:bCs/>
+    </w:rPr>
+  </w:style>
+  <w:style w:type="character" w:customStyle="1" w:styleId="CommentSubjectChar">
+    <w:name w:val="Comment Subject Char"/>
+    <w:basedOn w:val="CommentTextChar"/>
+    <w:link w:val="CommentSubject"/>
+    <w:uiPriority w:val="99"/>
+    <w:semiHidden/>
+    <w:rsid w:val="004C79B6"/>
+    <w:rPr>
+      <w:b/>
+      <w:bCs/>
+      <w:sz w:val="20"/>
+      <w:szCs w:val="20"/>
+    </w:rPr>
+  </w:style>
+  <w:style w:type="paragraph" w:styleId="BalloonText">
+    <w:name w:val="Balloon Text"/>
+    <w:basedOn w:val="Normal"/>
+    <w:link w:val="BalloonTextChar"/>
+    <w:uiPriority w:val="99"/>
+    <w:semiHidden/>
+    <w:unhideWhenUsed/>
+    <w:rsid w:val="004C79B6"/>
+    <w:rPr>
+      <w:rFonts w:ascii="Times New Roman" w:hAnsi="Times New Roman" w:cs="Times New Roman"/>
+      <w:sz w:val="18"/>
+      <w:szCs w:val="18"/>
+    </w:rPr>
+  </w:style>
+  <w:style w:type="character" w:customStyle="1" w:styleId="BalloonTextChar">
+    <w:name w:val="Balloon Text Char"/>
+    <w:basedOn w:val="DefaultParagraphFont"/>
+    <w:link w:val="BalloonText"/>
+    <w:uiPriority w:val="99"/>
+    <w:semiHidden/>
+    <w:rsid w:val="004C79B6"/>
+    <w:rPr>
+      <w:rFonts w:ascii="Times New Roman" w:hAnsi="Times New Roman" w:cs="Times New Roman"/>
+      <w:sz w:val="18"/>
+      <w:szCs w:val="18"/>
+    </w:rPr>
+  </w:style>
+  <w:style w:type="paragraph" w:styleId="DocumentMap">
+    <w:name w:val="Document Map"/>
+    <w:basedOn w:val="Normal"/>
+    <w:link w:val="DocumentMapChar"/>
+    <w:uiPriority w:val="99"/>
+    <w:semiHidden/>
+    <w:unhideWhenUsed/>
+    <w:rsid w:val="00504523"/>
+    <w:rPr>
+      <w:rFonts w:ascii="Lucida Grande" w:hAnsi="Lucida Grande" w:cs="Lucida Grande"/>
+    </w:rPr>
+  </w:style>
+  <w:style w:type="character" w:customStyle="1" w:styleId="DocumentMapChar">
+    <w:name w:val="Document Map Char"/>
+    <w:basedOn w:val="DefaultParagraphFont"/>
+    <w:link w:val="DocumentMap"/>
+    <w:uiPriority w:val="99"/>
+    <w:semiHidden/>
+    <w:rsid w:val="00504523"/>
+    <w:rPr>
+      <w:rFonts w:ascii="Lucida Grande" w:hAnsi="Lucida Grande" w:cs="Lucida Grande"/>
+    </w:rPr>
+  </w:style>
+  <w:style w:type="character" w:customStyle="1" w:styleId="Heading2Char">
+    <w:name w:val="Heading 2 Char"/>
+    <w:basedOn w:val="DefaultParagraphFont"/>
+    <w:link w:val="Heading2"/>
+    <w:uiPriority w:val="9"/>
+    <w:rsid w:val="00504523"/>
+    <w:rPr>
+      <w:rFonts w:asciiTheme="majorHAnsi" w:eastAsiaTheme="majorEastAsia" w:hAnsiTheme="majorHAnsi" w:cstheme="majorBidi"/>
+      <w:b/>
+      <w:bCs/>
+      <w:color w:val="4472C4" w:themeColor="accent1"/>
+      <w:sz w:val="26"/>
+      <w:szCs w:val="26"/>
+    </w:rPr>
+  </w:style>
+  <w:style w:type="table" w:styleId="TableGrid">
+    <w:name w:val="Table Grid"/>
+    <w:basedOn w:val="TableNormal"/>
+    <w:uiPriority w:val="39"/>
+    <w:rsid w:val="00504523"/>
+    <w:tblPr>
+      <w:tblInd w:w="0" w:type="dxa"/>
+      <w:tblBorders>
+        <w:top w:val="single" w:sz="4" w:space="0" w:color="auto"/>
+        <w:left w:val="single" w:sz="4" w:space="0" w:color="auto"/>
+        <w:bottom w:val="single" w:sz="4" w:space="0" w:color="auto"/>
+        <w:right w:val="single" w:sz="4" w:space="0" w:color="auto"/>
+        <w:insideH w:val="single" w:sz="4" w:space="0" w:color="auto"/>
+        <w:insideV w:val="single" w:sz="4" w:space="0" w:color="auto"/>
+      </w:tblBorders>
+      <w:tblCellMar>
+        <w:top w:w="0" w:type="dxa"/>
+        <w:left w:w="108" w:type="dxa"/>
+        <w:bottom w:w="0" w:type="dxa"/>
+        <w:right w:w="108" w:type="dxa"/>
+      </w:tblCellMar>
     </w:tblPr>
   </w:style>
 </w:styles>
@@ -3328,7 +3895,7 @@
   <a:extraClrSchemeLst/>
   <a:extLst>
     <a:ext uri="{05A4C25C-085E-4340-85A3-A5531E510DB2}">
-      <thm15:themeFamily xmlns:thm15="http://schemas.microsoft.com/office/thememl/2012/main" name="Office Theme" id="{62F939B6-93AF-4DB8-9C6B-D6C7DFDC589F}" vid="{4A3C46E8-61CC-4603-A589-7422A47A8E4A}"/>
+      <thm15:themeFamily xmlns:thm15="http://schemas.microsoft.com/office/thememl/2012/main" xmlns="" name="Office Theme" id="{62F939B6-93AF-4DB8-9C6B-D6C7DFDC589F}" vid="{4A3C46E8-61CC-4603-A589-7422A47A8E4A}"/>
     </a:ext>
   </a:extLst>
 </a:theme>
@@ -3339,7 +3906,7 @@
 </file>
 
 <file path=customXml/itemProps1.xml><?xml version="1.0" encoding="utf-8"?>
-<ds:datastoreItem xmlns:ds="http://schemas.openxmlformats.org/officeDocument/2006/customXml" ds:itemID="{67A28E57-A843-F140-9BA5-76E6384284DC}">
+<ds:datastoreItem xmlns:ds="http://schemas.openxmlformats.org/officeDocument/2006/customXml" ds:itemID="{2D36F5FF-184F-1E40-B913-C5CAC70FBBC3}">
   <ds:schemaRefs>
     <ds:schemaRef ds:uri="http://schemas.openxmlformats.org/officeDocument/2006/bibliography"/>
   </ds:schemaRefs>

</xml_diff>